<commit_message>
Style changes to Manual, establish firm colors
</commit_message>
<xml_diff>
--- a/PhysicalGame/basecard.docx
+++ b/PhysicalGame/basecard.docx
@@ -1795,7 +1795,7 @@
         <mc:AlternateContent>
           <mc:Choice Requires="wps">
             <w:drawing>
-              <wp:anchor distT="0" distB="0" distL="114300" distR="114300" simplePos="0" relativeHeight="251697152" behindDoc="0" locked="0" layoutInCell="1" allowOverlap="1" wp14:anchorId="79980E51" wp14:editId="7445CCD9">
+              <wp:anchor distT="0" distB="0" distL="114300" distR="114300" simplePos="0" relativeHeight="251697152" behindDoc="0" locked="0" layoutInCell="1" allowOverlap="1" wp14:anchorId="79980E51" wp14:editId="5912BBA6">
                 <wp:simplePos x="0" y="0"/>
                 <wp:positionH relativeFrom="column">
                   <wp:posOffset>8275</wp:posOffset>
@@ -2452,13 +2452,13 @@
           <w:noProof/>
         </w:rPr>
         <w:drawing>
-          <wp:anchor distT="0" distB="0" distL="114300" distR="114300" simplePos="0" relativeHeight="251730944" behindDoc="0" locked="0" layoutInCell="1" allowOverlap="1" wp14:anchorId="55A37506" wp14:editId="2BCEBB42">
+          <wp:anchor distT="0" distB="0" distL="114300" distR="114300" simplePos="0" relativeHeight="251730944" behindDoc="0" locked="0" layoutInCell="1" allowOverlap="1" wp14:anchorId="55A37506" wp14:editId="0DD843C2">
             <wp:simplePos x="0" y="0"/>
             <wp:positionH relativeFrom="column">
-              <wp:posOffset>2039188</wp:posOffset>
+              <wp:posOffset>2054225</wp:posOffset>
             </wp:positionH>
             <wp:positionV relativeFrom="paragraph">
-              <wp:posOffset>43764</wp:posOffset>
+              <wp:posOffset>12700</wp:posOffset>
             </wp:positionV>
             <wp:extent cx="400050" cy="400050"/>
             <wp:effectExtent l="0" t="0" r="0" b="0"/>
@@ -2801,18 +2801,18 @@
           <w:noProof/>
         </w:rPr>
         <w:drawing>
-          <wp:anchor distT="0" distB="0" distL="114300" distR="114300" simplePos="0" relativeHeight="251673600" behindDoc="0" locked="0" layoutInCell="1" allowOverlap="1" wp14:anchorId="46B02A2F" wp14:editId="41377C44">
+          <wp:anchor distT="0" distB="0" distL="114300" distR="114300" simplePos="0" relativeHeight="251672576" behindDoc="0" locked="0" layoutInCell="1" allowOverlap="1" wp14:anchorId="298B3E3E" wp14:editId="7EA0D40D">
             <wp:simplePos x="0" y="0"/>
-            <wp:positionH relativeFrom="column">
-              <wp:posOffset>47238</wp:posOffset>
+            <wp:positionH relativeFrom="margin">
+              <wp:posOffset>1395730</wp:posOffset>
             </wp:positionH>
             <wp:positionV relativeFrom="paragraph">
-              <wp:posOffset>1589543</wp:posOffset>
+              <wp:posOffset>669925</wp:posOffset>
             </wp:positionV>
-            <wp:extent cx="419100" cy="419100"/>
+            <wp:extent cx="457200" cy="457200"/>
             <wp:effectExtent l="0" t="0" r="0" b="0"/>
             <wp:wrapNone/>
-            <wp:docPr id="16" name="Picture 16" descr="Shape&#10;&#10;Description automatically generated with low confidence"/>
+            <wp:docPr id="15" name="Picture 15" descr="Shape&#10;&#10;Description automatically generated with low confidence"/>
             <wp:cNvGraphicFramePr>
               <a:graphicFrameLocks xmlns:a="http://schemas.openxmlformats.org/drawingml/2006/main" noChangeAspect="1"/>
             </wp:cNvGraphicFramePr>
@@ -2820,7 +2820,7 @@
               <a:graphicData uri="http://schemas.openxmlformats.org/drawingml/2006/picture">
                 <pic:pic xmlns:pic="http://schemas.openxmlformats.org/drawingml/2006/picture">
                   <pic:nvPicPr>
-                    <pic:cNvPr id="16" name="Picture 16" descr="Shape&#10;&#10;Description automatically generated with low confidence"/>
+                    <pic:cNvPr id="15" name="Picture 15" descr="Shape&#10;&#10;Description automatically generated with low confidence"/>
                     <pic:cNvPicPr/>
                   </pic:nvPicPr>
                   <pic:blipFill>
@@ -2838,7 +2838,191 @@
                   <pic:spPr>
                     <a:xfrm>
                       <a:off x="0" y="0"/>
-                      <a:ext cx="419100" cy="419100"/>
+                      <a:ext cx="457200" cy="457200"/>
+                    </a:xfrm>
+                    <a:prstGeom prst="rect">
+                      <a:avLst/>
+                    </a:prstGeom>
+                  </pic:spPr>
+                </pic:pic>
+              </a:graphicData>
+            </a:graphic>
+            <wp14:sizeRelH relativeFrom="margin">
+              <wp14:pctWidth>0</wp14:pctWidth>
+            </wp14:sizeRelH>
+            <wp14:sizeRelV relativeFrom="margin">
+              <wp14:pctHeight>0</wp14:pctHeight>
+            </wp14:sizeRelV>
+          </wp:anchor>
+        </w:drawing>
+      </w:r>
+      <w:r>
+        <w:rPr>
+          <w:noProof/>
+        </w:rPr>
+        <mc:AlternateContent>
+          <mc:Choice Requires="wps">
+            <w:drawing>
+              <wp:anchor distT="0" distB="0" distL="114300" distR="114300" simplePos="0" relativeHeight="251757568" behindDoc="0" locked="0" layoutInCell="1" allowOverlap="1" wp14:anchorId="0EA7F993" wp14:editId="5D1E3486">
+                <wp:simplePos x="0" y="0"/>
+                <wp:positionH relativeFrom="margin">
+                  <wp:posOffset>152400</wp:posOffset>
+                </wp:positionH>
+                <wp:positionV relativeFrom="paragraph">
+                  <wp:posOffset>1718945</wp:posOffset>
+                </wp:positionV>
+                <wp:extent cx="485775" cy="485775"/>
+                <wp:effectExtent l="0" t="0" r="28575" b="28575"/>
+                <wp:wrapNone/>
+                <wp:docPr id="12" name="Oval 12"/>
+                <wp:cNvGraphicFramePr/>
+                <a:graphic xmlns:a="http://schemas.openxmlformats.org/drawingml/2006/main">
+                  <a:graphicData uri="http://schemas.microsoft.com/office/word/2010/wordprocessingShape">
+                    <wps:wsp>
+                      <wps:cNvSpPr/>
+                      <wps:spPr>
+                        <a:xfrm>
+                          <a:off x="0" y="0"/>
+                          <a:ext cx="485775" cy="485775"/>
+                        </a:xfrm>
+                        <a:prstGeom prst="ellipse">
+                          <a:avLst/>
+                        </a:prstGeom>
+                        <a:solidFill>
+                          <a:schemeClr val="accent6">
+                            <a:lumMod val="60000"/>
+                            <a:lumOff val="40000"/>
+                          </a:schemeClr>
+                        </a:solidFill>
+                        <a:ln>
+                          <a:solidFill>
+                            <a:schemeClr val="accent6">
+                              <a:lumMod val="75000"/>
+                            </a:schemeClr>
+                          </a:solidFill>
+                        </a:ln>
+                      </wps:spPr>
+                      <wps:style>
+                        <a:lnRef idx="2">
+                          <a:schemeClr val="accent1">
+                            <a:shade val="50000"/>
+                          </a:schemeClr>
+                        </a:lnRef>
+                        <a:fillRef idx="1">
+                          <a:schemeClr val="accent1"/>
+                        </a:fillRef>
+                        <a:effectRef idx="0">
+                          <a:schemeClr val="accent1"/>
+                        </a:effectRef>
+                        <a:fontRef idx="minor">
+                          <a:schemeClr val="lt1"/>
+                        </a:fontRef>
+                      </wps:style>
+                      <wps:txbx>
+                        <w:txbxContent>
+                          <w:p>
+                            <w:pPr>
+                              <w:jc w:val="center"/>
+                              <w:rPr>
+                                <w:rFonts w:ascii="Jumble" w:hAnsi="Jumble"/>
+                              </w:rPr>
+                            </w:pPr>
+                          </w:p>
+                          <w:p>
+                            <w:pPr>
+                              <w:jc w:val="center"/>
+                              <w:rPr>
+                                <w:rFonts w:ascii="Jumble" w:hAnsi="Jumble"/>
+                              </w:rPr>
+                            </w:pPr>
+                          </w:p>
+                        </w:txbxContent>
+                      </wps:txbx>
+                      <wps:bodyPr rot="0" spcFirstLastPara="0" vertOverflow="overflow" horzOverflow="overflow" vert="horz" wrap="square" lIns="91440" tIns="45720" rIns="91440" bIns="45720" numCol="1" spcCol="0" rtlCol="0" fromWordArt="0" anchor="ctr" anchorCtr="0" forceAA="0" compatLnSpc="1">
+                        <a:prstTxWarp prst="textNoShape">
+                          <a:avLst/>
+                        </a:prstTxWarp>
+                        <a:noAutofit/>
+                      </wps:bodyPr>
+                    </wps:wsp>
+                  </a:graphicData>
+                </a:graphic>
+              </wp:anchor>
+            </w:drawing>
+          </mc:Choice>
+          <mc:Fallback>
+            <w:pict>
+              <v:oval w14:anchorId="0EA7F993" id="Oval 12" o:spid="_x0000_s1036" style="position:absolute;margin-left:12pt;margin-top:135.35pt;width:38.25pt;height:38.25pt;z-index:251757568;visibility:visible;mso-wrap-style:square;mso-wrap-distance-left:9pt;mso-wrap-distance-top:0;mso-wrap-distance-right:9pt;mso-wrap-distance-bottom:0;mso-position-horizontal:absolute;mso-position-horizontal-relative:margin;mso-position-vertical:absolute;mso-position-vertical-relative:text;v-text-anchor:middle" o:gfxdata="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" fillcolor="#a8d08d [1945]" strokecolor="#538135 [2409]" strokeweight="1pt">
+                <v:stroke joinstyle="miter"/>
+                <v:textbox>
+                  <w:txbxContent>
+                    <w:p>
+                      <w:pPr>
+                        <w:jc w:val="center"/>
+                        <w:rPr>
+                          <w:rFonts w:ascii="Jumble" w:hAnsi="Jumble"/>
+                        </w:rPr>
+                      </w:pPr>
+                    </w:p>
+                    <w:p>
+                      <w:pPr>
+                        <w:jc w:val="center"/>
+                        <w:rPr>
+                          <w:rFonts w:ascii="Jumble" w:hAnsi="Jumble"/>
+                        </w:rPr>
+                      </w:pPr>
+                    </w:p>
+                  </w:txbxContent>
+                </v:textbox>
+                <w10:wrap anchorx="margin"/>
+              </v:oval>
+            </w:pict>
+          </mc:Fallback>
+        </mc:AlternateContent>
+      </w:r>
+      <w:r>
+        <w:rPr>
+          <w:noProof/>
+        </w:rPr>
+        <w:drawing>
+          <wp:anchor distT="0" distB="0" distL="114300" distR="114300" simplePos="0" relativeHeight="251673600" behindDoc="0" locked="0" layoutInCell="1" allowOverlap="1" wp14:anchorId="46B02A2F" wp14:editId="06A3EB00">
+            <wp:simplePos x="0" y="0"/>
+            <wp:positionH relativeFrom="column">
+              <wp:posOffset>118110</wp:posOffset>
+            </wp:positionH>
+            <wp:positionV relativeFrom="paragraph">
+              <wp:posOffset>1238885</wp:posOffset>
+            </wp:positionV>
+            <wp:extent cx="327660" cy="327660"/>
+            <wp:effectExtent l="0" t="0" r="0" b="0"/>
+            <wp:wrapNone/>
+            <wp:docPr id="16" name="Picture 16" descr="Shape&#10;&#10;Description automatically generated with low confidence"/>
+            <wp:cNvGraphicFramePr>
+              <a:graphicFrameLocks xmlns:a="http://schemas.openxmlformats.org/drawingml/2006/main" noChangeAspect="1"/>
+            </wp:cNvGraphicFramePr>
+            <a:graphic xmlns:a="http://schemas.openxmlformats.org/drawingml/2006/main">
+              <a:graphicData uri="http://schemas.openxmlformats.org/drawingml/2006/picture">
+                <pic:pic xmlns:pic="http://schemas.openxmlformats.org/drawingml/2006/picture">
+                  <pic:nvPicPr>
+                    <pic:cNvPr id="16" name="Picture 16" descr="Shape&#10;&#10;Description automatically generated with low confidence"/>
+                    <pic:cNvPicPr/>
+                  </pic:nvPicPr>
+                  <pic:blipFill>
+                    <a:blip r:embed="rId18" cstate="print">
+                      <a:extLst>
+                        <a:ext uri="{28A0092B-C50C-407E-A947-70E740481C1C}">
+                          <a14:useLocalDpi xmlns:a14="http://schemas.microsoft.com/office/drawing/2010/main" val="0"/>
+                        </a:ext>
+                      </a:extLst>
+                    </a:blip>
+                    <a:stretch>
+                      <a:fillRect/>
+                    </a:stretch>
+                  </pic:blipFill>
+                  <pic:spPr>
+                    <a:xfrm>
+                      <a:off x="0" y="0"/>
+                      <a:ext cx="327660" cy="327660"/>
                     </a:xfrm>
                     <a:prstGeom prst="rect">
                       <a:avLst/>
@@ -2861,13 +3045,73 @@
           <w:noProof/>
         </w:rPr>
         <w:drawing>
-          <wp:anchor distT="0" distB="0" distL="114300" distR="114300" simplePos="0" relativeHeight="251728896" behindDoc="0" locked="0" layoutInCell="1" allowOverlap="1" wp14:anchorId="0567AFDD" wp14:editId="3A1C7682">
+          <wp:anchor distT="0" distB="0" distL="114300" distR="114300" simplePos="0" relativeHeight="251670528" behindDoc="0" locked="0" layoutInCell="1" allowOverlap="1" wp14:anchorId="08BE7013" wp14:editId="1BB102C7">
             <wp:simplePos x="0" y="0"/>
             <wp:positionH relativeFrom="column">
-              <wp:posOffset>1611713</wp:posOffset>
+              <wp:posOffset>682625</wp:posOffset>
             </wp:positionH>
             <wp:positionV relativeFrom="paragraph">
-              <wp:posOffset>1352495</wp:posOffset>
+              <wp:posOffset>1064895</wp:posOffset>
+            </wp:positionV>
+            <wp:extent cx="400050" cy="400050"/>
+            <wp:effectExtent l="0" t="0" r="0" b="0"/>
+            <wp:wrapNone/>
+            <wp:docPr id="13" name="Picture 13" descr="Shape&#10;&#10;Description automatically generated with low confidence"/>
+            <wp:cNvGraphicFramePr>
+              <a:graphicFrameLocks xmlns:a="http://schemas.openxmlformats.org/drawingml/2006/main" noChangeAspect="1"/>
+            </wp:cNvGraphicFramePr>
+            <a:graphic xmlns:a="http://schemas.openxmlformats.org/drawingml/2006/main">
+              <a:graphicData uri="http://schemas.openxmlformats.org/drawingml/2006/picture">
+                <pic:pic xmlns:pic="http://schemas.openxmlformats.org/drawingml/2006/picture">
+                  <pic:nvPicPr>
+                    <pic:cNvPr id="12" name="Picture 12" descr="Shape&#10;&#10;Description automatically generated with low confidence"/>
+                    <pic:cNvPicPr/>
+                  </pic:nvPicPr>
+                  <pic:blipFill>
+                    <a:blip r:embed="rId16" cstate="print">
+                      <a:extLst>
+                        <a:ext uri="{28A0092B-C50C-407E-A947-70E740481C1C}">
+                          <a14:useLocalDpi xmlns:a14="http://schemas.microsoft.com/office/drawing/2010/main" val="0"/>
+                        </a:ext>
+                      </a:extLst>
+                    </a:blip>
+                    <a:stretch>
+                      <a:fillRect/>
+                    </a:stretch>
+                  </pic:blipFill>
+                  <pic:spPr>
+                    <a:xfrm>
+                      <a:off x="0" y="0"/>
+                      <a:ext cx="400050" cy="400050"/>
+                    </a:xfrm>
+                    <a:prstGeom prst="rect">
+                      <a:avLst/>
+                    </a:prstGeom>
+                  </pic:spPr>
+                </pic:pic>
+              </a:graphicData>
+            </a:graphic>
+            <wp14:sizeRelH relativeFrom="margin">
+              <wp14:pctWidth>0</wp14:pctWidth>
+            </wp14:sizeRelH>
+            <wp14:sizeRelV relativeFrom="margin">
+              <wp14:pctHeight>0</wp14:pctHeight>
+            </wp14:sizeRelV>
+          </wp:anchor>
+        </w:drawing>
+      </w:r>
+      <w:r>
+        <w:rPr>
+          <w:noProof/>
+        </w:rPr>
+        <w:drawing>
+          <wp:anchor distT="0" distB="0" distL="114300" distR="114300" simplePos="0" relativeHeight="251728896" behindDoc="0" locked="0" layoutInCell="1" allowOverlap="1" wp14:anchorId="0567AFDD" wp14:editId="05A30E0E">
+            <wp:simplePos x="0" y="0"/>
+            <wp:positionH relativeFrom="column">
+              <wp:posOffset>2052320</wp:posOffset>
+            </wp:positionH>
+            <wp:positionV relativeFrom="paragraph">
+              <wp:posOffset>1306195</wp:posOffset>
             </wp:positionV>
             <wp:extent cx="599846" cy="599846"/>
             <wp:effectExtent l="0" t="0" r="0" b="0"/>
@@ -2920,121 +3164,485 @@
         <w:rPr>
           <w:noProof/>
         </w:rPr>
-        <w:drawing>
-          <wp:anchor distT="0" distB="0" distL="114300" distR="114300" simplePos="0" relativeHeight="251672576" behindDoc="0" locked="0" layoutInCell="1" allowOverlap="1" wp14:anchorId="298B3E3E" wp14:editId="5F599572">
-            <wp:simplePos x="0" y="0"/>
-            <wp:positionH relativeFrom="margin">
-              <wp:posOffset>1070583</wp:posOffset>
-            </wp:positionH>
-            <wp:positionV relativeFrom="paragraph">
-              <wp:posOffset>1532973</wp:posOffset>
-            </wp:positionV>
-            <wp:extent cx="457200" cy="457200"/>
-            <wp:effectExtent l="0" t="0" r="0" b="0"/>
-            <wp:wrapNone/>
-            <wp:docPr id="15" name="Picture 15" descr="Shape&#10;&#10;Description automatically generated with low confidence"/>
-            <wp:cNvGraphicFramePr>
-              <a:graphicFrameLocks xmlns:a="http://schemas.openxmlformats.org/drawingml/2006/main" noChangeAspect="1"/>
-            </wp:cNvGraphicFramePr>
-            <a:graphic xmlns:a="http://schemas.openxmlformats.org/drawingml/2006/main">
-              <a:graphicData uri="http://schemas.openxmlformats.org/drawingml/2006/picture">
-                <pic:pic xmlns:pic="http://schemas.openxmlformats.org/drawingml/2006/picture">
-                  <pic:nvPicPr>
-                    <pic:cNvPr id="15" name="Picture 15" descr="Shape&#10;&#10;Description automatically generated with low confidence"/>
-                    <pic:cNvPicPr/>
-                  </pic:nvPicPr>
-                  <pic:blipFill>
-                    <a:blip r:embed="rId18" cstate="print">
-                      <a:extLst>
-                        <a:ext uri="{28A0092B-C50C-407E-A947-70E740481C1C}">
-                          <a14:useLocalDpi xmlns:a14="http://schemas.microsoft.com/office/drawing/2010/main" val="0"/>
-                        </a:ext>
-                      </a:extLst>
-                    </a:blip>
-                    <a:stretch>
-                      <a:fillRect/>
-                    </a:stretch>
-                  </pic:blipFill>
-                  <pic:spPr>
-                    <a:xfrm>
-                      <a:off x="0" y="0"/>
-                      <a:ext cx="457200" cy="457200"/>
-                    </a:xfrm>
-                    <a:prstGeom prst="rect">
-                      <a:avLst/>
-                    </a:prstGeom>
-                  </pic:spPr>
-                </pic:pic>
-              </a:graphicData>
-            </a:graphic>
-            <wp14:sizeRelH relativeFrom="margin">
-              <wp14:pctWidth>0</wp14:pctWidth>
-            </wp14:sizeRelH>
-            <wp14:sizeRelV relativeFrom="margin">
-              <wp14:pctHeight>0</wp14:pctHeight>
-            </wp14:sizeRelV>
-          </wp:anchor>
-        </w:drawing>
+        <mc:AlternateContent>
+          <mc:Choice Requires="wps">
+            <w:drawing>
+              <wp:anchor distT="0" distB="0" distL="114300" distR="114300" simplePos="0" relativeHeight="251662332" behindDoc="0" locked="0" layoutInCell="1" allowOverlap="1" wp14:anchorId="7A8039D2" wp14:editId="19EDE9A3">
+                <wp:simplePos x="0" y="0"/>
+                <wp:positionH relativeFrom="margin">
+                  <wp:posOffset>1668780</wp:posOffset>
+                </wp:positionH>
+                <wp:positionV relativeFrom="paragraph">
+                  <wp:posOffset>1437005</wp:posOffset>
+                </wp:positionV>
+                <wp:extent cx="485775" cy="485775"/>
+                <wp:effectExtent l="0" t="0" r="28575" b="28575"/>
+                <wp:wrapNone/>
+                <wp:docPr id="7" name="Oval 7"/>
+                <wp:cNvGraphicFramePr/>
+                <a:graphic xmlns:a="http://schemas.openxmlformats.org/drawingml/2006/main">
+                  <a:graphicData uri="http://schemas.microsoft.com/office/word/2010/wordprocessingShape">
+                    <wps:wsp>
+                      <wps:cNvSpPr/>
+                      <wps:spPr>
+                        <a:xfrm>
+                          <a:off x="0" y="0"/>
+                          <a:ext cx="485775" cy="485775"/>
+                        </a:xfrm>
+                        <a:prstGeom prst="ellipse">
+                          <a:avLst/>
+                        </a:prstGeom>
+                        <a:solidFill>
+                          <a:srgbClr val="FF0000"/>
+                        </a:solidFill>
+                        <a:ln>
+                          <a:solidFill>
+                            <a:srgbClr val="C00000"/>
+                          </a:solidFill>
+                        </a:ln>
+                      </wps:spPr>
+                      <wps:style>
+                        <a:lnRef idx="2">
+                          <a:schemeClr val="accent1">
+                            <a:shade val="50000"/>
+                          </a:schemeClr>
+                        </a:lnRef>
+                        <a:fillRef idx="1">
+                          <a:schemeClr val="accent1"/>
+                        </a:fillRef>
+                        <a:effectRef idx="0">
+                          <a:schemeClr val="accent1"/>
+                        </a:effectRef>
+                        <a:fontRef idx="minor">
+                          <a:schemeClr val="lt1"/>
+                        </a:fontRef>
+                      </wps:style>
+                      <wps:txbx>
+                        <w:txbxContent>
+                          <w:p>
+                            <w:pPr>
+                              <w:jc w:val="center"/>
+                              <w:rPr>
+                                <w:rFonts w:ascii="Jumble" w:hAnsi="Jumble"/>
+                              </w:rPr>
+                            </w:pPr>
+                          </w:p>
+                          <w:p>
+                            <w:pPr>
+                              <w:jc w:val="center"/>
+                              <w:rPr>
+                                <w:rFonts w:ascii="Jumble" w:hAnsi="Jumble"/>
+                              </w:rPr>
+                            </w:pPr>
+                          </w:p>
+                        </w:txbxContent>
+                      </wps:txbx>
+                      <wps:bodyPr rot="0" spcFirstLastPara="0" vertOverflow="overflow" horzOverflow="overflow" vert="horz" wrap="square" lIns="91440" tIns="45720" rIns="91440" bIns="45720" numCol="1" spcCol="0" rtlCol="0" fromWordArt="0" anchor="ctr" anchorCtr="0" forceAA="0" compatLnSpc="1">
+                        <a:prstTxWarp prst="textNoShape">
+                          <a:avLst/>
+                        </a:prstTxWarp>
+                        <a:noAutofit/>
+                      </wps:bodyPr>
+                    </wps:wsp>
+                  </a:graphicData>
+                </a:graphic>
+                <wp14:sizeRelH relativeFrom="margin">
+                  <wp14:pctWidth>0</wp14:pctWidth>
+                </wp14:sizeRelH>
+                <wp14:sizeRelV relativeFrom="margin">
+                  <wp14:pctHeight>0</wp14:pctHeight>
+                </wp14:sizeRelV>
+              </wp:anchor>
+            </w:drawing>
+          </mc:Choice>
+          <mc:Fallback>
+            <w:pict>
+              <v:oval w14:anchorId="7A8039D2" id="Oval 7" o:spid="_x0000_s1037" style="position:absolute;margin-left:131.4pt;margin-top:113.15pt;width:38.25pt;height:38.25pt;z-index:251662332;visibility:visible;mso-wrap-style:square;mso-width-percent:0;mso-height-percent:0;mso-wrap-distance-left:9pt;mso-wrap-distance-top:0;mso-wrap-distance-right:9pt;mso-wrap-distance-bottom:0;mso-position-horizontal:absolute;mso-position-horizontal-relative:margin;mso-position-vertical:absolute;mso-position-vertical-relative:text;mso-width-percent:0;mso-height-percent:0;mso-width-relative:margin;mso-height-relative:margin;v-text-anchor:middle" o:gfxdata="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" fillcolor="red" strokecolor="#c00000" strokeweight="1pt">
+                <v:stroke joinstyle="miter"/>
+                <v:textbox>
+                  <w:txbxContent>
+                    <w:p>
+                      <w:pPr>
+                        <w:jc w:val="center"/>
+                        <w:rPr>
+                          <w:rFonts w:ascii="Jumble" w:hAnsi="Jumble"/>
+                        </w:rPr>
+                      </w:pPr>
+                    </w:p>
+                    <w:p>
+                      <w:pPr>
+                        <w:jc w:val="center"/>
+                        <w:rPr>
+                          <w:rFonts w:ascii="Jumble" w:hAnsi="Jumble"/>
+                        </w:rPr>
+                      </w:pPr>
+                    </w:p>
+                  </w:txbxContent>
+                </v:textbox>
+                <w10:wrap anchorx="margin"/>
+              </v:oval>
+            </w:pict>
+          </mc:Fallback>
+        </mc:AlternateContent>
       </w:r>
       <w:r>
         <w:rPr>
           <w:noProof/>
         </w:rPr>
-        <w:drawing>
-          <wp:anchor distT="0" distB="0" distL="114300" distR="114300" simplePos="0" relativeHeight="251670528" behindDoc="0" locked="0" layoutInCell="1" allowOverlap="1" wp14:anchorId="08BE7013" wp14:editId="26F3C4F8">
-            <wp:simplePos x="0" y="0"/>
-            <wp:positionH relativeFrom="column">
-              <wp:posOffset>621665</wp:posOffset>
-            </wp:positionH>
-            <wp:positionV relativeFrom="paragraph">
-              <wp:posOffset>1621320</wp:posOffset>
-            </wp:positionV>
-            <wp:extent cx="400050" cy="400050"/>
-            <wp:effectExtent l="0" t="0" r="0" b="0"/>
-            <wp:wrapNone/>
-            <wp:docPr id="13" name="Picture 13" descr="Shape&#10;&#10;Description automatically generated with low confidence"/>
-            <wp:cNvGraphicFramePr>
-              <a:graphicFrameLocks xmlns:a="http://schemas.openxmlformats.org/drawingml/2006/main" noChangeAspect="1"/>
-            </wp:cNvGraphicFramePr>
-            <a:graphic xmlns:a="http://schemas.openxmlformats.org/drawingml/2006/main">
-              <a:graphicData uri="http://schemas.openxmlformats.org/drawingml/2006/picture">
-                <pic:pic xmlns:pic="http://schemas.openxmlformats.org/drawingml/2006/picture">
-                  <pic:nvPicPr>
-                    <pic:cNvPr id="12" name="Picture 12" descr="Shape&#10;&#10;Description automatically generated with low confidence"/>
-                    <pic:cNvPicPr/>
-                  </pic:nvPicPr>
-                  <pic:blipFill>
-                    <a:blip r:embed="rId16" cstate="print">
-                      <a:extLst>
-                        <a:ext uri="{28A0092B-C50C-407E-A947-70E740481C1C}">
-                          <a14:useLocalDpi xmlns:a14="http://schemas.microsoft.com/office/drawing/2010/main" val="0"/>
-                        </a:ext>
-                      </a:extLst>
-                    </a:blip>
-                    <a:stretch>
-                      <a:fillRect/>
-                    </a:stretch>
-                  </pic:blipFill>
-                  <pic:spPr>
-                    <a:xfrm>
-                      <a:off x="0" y="0"/>
-                      <a:ext cx="400050" cy="400050"/>
-                    </a:xfrm>
-                    <a:prstGeom prst="rect">
-                      <a:avLst/>
-                    </a:prstGeom>
-                  </pic:spPr>
-                </pic:pic>
-              </a:graphicData>
-            </a:graphic>
-            <wp14:sizeRelH relativeFrom="margin">
-              <wp14:pctWidth>0</wp14:pctWidth>
-            </wp14:sizeRelH>
-            <wp14:sizeRelV relativeFrom="margin">
-              <wp14:pctHeight>0</wp14:pctHeight>
-            </wp14:sizeRelV>
-          </wp:anchor>
-        </w:drawing>
+        <mc:AlternateContent>
+          <mc:Choice Requires="wps">
+            <w:drawing>
+              <wp:anchor distT="0" distB="0" distL="114300" distR="114300" simplePos="0" relativeHeight="251663357" behindDoc="0" locked="0" layoutInCell="1" allowOverlap="1" wp14:anchorId="568DAC30" wp14:editId="4B412702">
+                <wp:simplePos x="0" y="0"/>
+                <wp:positionH relativeFrom="margin">
+                  <wp:posOffset>1074420</wp:posOffset>
+                </wp:positionH>
+                <wp:positionV relativeFrom="paragraph">
+                  <wp:posOffset>1518920</wp:posOffset>
+                </wp:positionV>
+                <wp:extent cx="485775" cy="485775"/>
+                <wp:effectExtent l="0" t="0" r="28575" b="28575"/>
+                <wp:wrapNone/>
+                <wp:docPr id="6" name="Oval 6"/>
+                <wp:cNvGraphicFramePr/>
+                <a:graphic xmlns:a="http://schemas.openxmlformats.org/drawingml/2006/main">
+                  <a:graphicData uri="http://schemas.microsoft.com/office/word/2010/wordprocessingShape">
+                    <wps:wsp>
+                      <wps:cNvSpPr/>
+                      <wps:spPr>
+                        <a:xfrm>
+                          <a:off x="0" y="0"/>
+                          <a:ext cx="485775" cy="485775"/>
+                        </a:xfrm>
+                        <a:prstGeom prst="ellipse">
+                          <a:avLst/>
+                        </a:prstGeom>
+                        <a:solidFill>
+                          <a:schemeClr val="accent4">
+                            <a:lumMod val="60000"/>
+                            <a:lumOff val="40000"/>
+                          </a:schemeClr>
+                        </a:solidFill>
+                        <a:ln>
+                          <a:solidFill>
+                            <a:schemeClr val="accent4">
+                              <a:lumMod val="75000"/>
+                            </a:schemeClr>
+                          </a:solidFill>
+                        </a:ln>
+                      </wps:spPr>
+                      <wps:style>
+                        <a:lnRef idx="2">
+                          <a:schemeClr val="accent1">
+                            <a:shade val="50000"/>
+                          </a:schemeClr>
+                        </a:lnRef>
+                        <a:fillRef idx="1">
+                          <a:schemeClr val="accent1"/>
+                        </a:fillRef>
+                        <a:effectRef idx="0">
+                          <a:schemeClr val="accent1"/>
+                        </a:effectRef>
+                        <a:fontRef idx="minor">
+                          <a:schemeClr val="lt1"/>
+                        </a:fontRef>
+                      </wps:style>
+                      <wps:txbx>
+                        <w:txbxContent>
+                          <w:p>
+                            <w:pPr>
+                              <w:jc w:val="center"/>
+                              <w:rPr>
+                                <w:rFonts w:ascii="Jumble" w:hAnsi="Jumble"/>
+                              </w:rPr>
+                            </w:pPr>
+                          </w:p>
+                          <w:p>
+                            <w:pPr>
+                              <w:jc w:val="center"/>
+                              <w:rPr>
+                                <w:rFonts w:ascii="Jumble" w:hAnsi="Jumble"/>
+                              </w:rPr>
+                            </w:pPr>
+                          </w:p>
+                        </w:txbxContent>
+                      </wps:txbx>
+                      <wps:bodyPr rot="0" spcFirstLastPara="0" vertOverflow="overflow" horzOverflow="overflow" vert="horz" wrap="square" lIns="91440" tIns="45720" rIns="91440" bIns="45720" numCol="1" spcCol="0" rtlCol="0" fromWordArt="0" anchor="ctr" anchorCtr="0" forceAA="0" compatLnSpc="1">
+                        <a:prstTxWarp prst="textNoShape">
+                          <a:avLst/>
+                        </a:prstTxWarp>
+                        <a:noAutofit/>
+                      </wps:bodyPr>
+                    </wps:wsp>
+                  </a:graphicData>
+                </a:graphic>
+              </wp:anchor>
+            </w:drawing>
+          </mc:Choice>
+          <mc:Fallback>
+            <w:pict>
+              <v:oval w14:anchorId="568DAC30" id="Oval 6" o:spid="_x0000_s1038" style="position:absolute;margin-left:84.6pt;margin-top:119.6pt;width:38.25pt;height:38.25pt;z-index:251663357;visibility:visible;mso-wrap-style:square;mso-wrap-distance-left:9pt;mso-wrap-distance-top:0;mso-wrap-distance-right:9pt;mso-wrap-distance-bottom:0;mso-position-horizontal:absolute;mso-position-horizontal-relative:margin;mso-position-vertical:absolute;mso-position-vertical-relative:text;v-text-anchor:middle" o:gfxdata="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" fillcolor="#ffd966 [1943]" strokecolor="#bf8f00 [2407]" strokeweight="1pt">
+                <v:stroke joinstyle="miter"/>
+                <v:textbox>
+                  <w:txbxContent>
+                    <w:p>
+                      <w:pPr>
+                        <w:jc w:val="center"/>
+                        <w:rPr>
+                          <w:rFonts w:ascii="Jumble" w:hAnsi="Jumble"/>
+                        </w:rPr>
+                      </w:pPr>
+                    </w:p>
+                    <w:p>
+                      <w:pPr>
+                        <w:jc w:val="center"/>
+                        <w:rPr>
+                          <w:rFonts w:ascii="Jumble" w:hAnsi="Jumble"/>
+                        </w:rPr>
+                      </w:pPr>
+                    </w:p>
+                  </w:txbxContent>
+                </v:textbox>
+                <w10:wrap anchorx="margin"/>
+              </v:oval>
+            </w:pict>
+          </mc:Fallback>
+        </mc:AlternateContent>
+      </w:r>
+      <w:r>
+        <w:rPr>
+          <w:noProof/>
+        </w:rPr>
+        <mc:AlternateContent>
+          <mc:Choice Requires="wps">
+            <w:drawing>
+              <wp:anchor distT="0" distB="0" distL="114300" distR="114300" simplePos="0" relativeHeight="251664382" behindDoc="0" locked="0" layoutInCell="1" allowOverlap="1" wp14:anchorId="39690301" wp14:editId="13AC78C0">
+                <wp:simplePos x="0" y="0"/>
+                <wp:positionH relativeFrom="margin">
+                  <wp:posOffset>581025</wp:posOffset>
+                </wp:positionH>
+                <wp:positionV relativeFrom="paragraph">
+                  <wp:posOffset>1581785</wp:posOffset>
+                </wp:positionV>
+                <wp:extent cx="485775" cy="485775"/>
+                <wp:effectExtent l="0" t="0" r="28575" b="28575"/>
+                <wp:wrapNone/>
+                <wp:docPr id="2" name="Oval 2"/>
+                <wp:cNvGraphicFramePr/>
+                <a:graphic xmlns:a="http://schemas.openxmlformats.org/drawingml/2006/main">
+                  <a:graphicData uri="http://schemas.microsoft.com/office/word/2010/wordprocessingShape">
+                    <wps:wsp>
+                      <wps:cNvSpPr/>
+                      <wps:spPr>
+                        <a:xfrm>
+                          <a:off x="0" y="0"/>
+                          <a:ext cx="485775" cy="485775"/>
+                        </a:xfrm>
+                        <a:prstGeom prst="ellipse">
+                          <a:avLst/>
+                        </a:prstGeom>
+                      </wps:spPr>
+                      <wps:style>
+                        <a:lnRef idx="2">
+                          <a:schemeClr val="accent1">
+                            <a:shade val="50000"/>
+                          </a:schemeClr>
+                        </a:lnRef>
+                        <a:fillRef idx="1">
+                          <a:schemeClr val="accent1"/>
+                        </a:fillRef>
+                        <a:effectRef idx="0">
+                          <a:schemeClr val="accent1"/>
+                        </a:effectRef>
+                        <a:fontRef idx="minor">
+                          <a:schemeClr val="lt1"/>
+                        </a:fontRef>
+                      </wps:style>
+                      <wps:txbx>
+                        <w:txbxContent>
+                          <w:p>
+                            <w:pPr>
+                              <w:jc w:val="center"/>
+                              <w:rPr>
+                                <w:rFonts w:ascii="Jumble" w:hAnsi="Jumble"/>
+                              </w:rPr>
+                            </w:pPr>
+                          </w:p>
+                          <w:p>
+                            <w:pPr>
+                              <w:jc w:val="center"/>
+                              <w:rPr>
+                                <w:rFonts w:ascii="Jumble" w:hAnsi="Jumble"/>
+                              </w:rPr>
+                            </w:pPr>
+                          </w:p>
+                        </w:txbxContent>
+                      </wps:txbx>
+                      <wps:bodyPr rot="0" spcFirstLastPara="0" vertOverflow="overflow" horzOverflow="overflow" vert="horz" wrap="square" lIns="91440" tIns="45720" rIns="91440" bIns="45720" numCol="1" spcCol="0" rtlCol="0" fromWordArt="0" anchor="ctr" anchorCtr="0" forceAA="0" compatLnSpc="1">
+                        <a:prstTxWarp prst="textNoShape">
+                          <a:avLst/>
+                        </a:prstTxWarp>
+                        <a:noAutofit/>
+                      </wps:bodyPr>
+                    </wps:wsp>
+                  </a:graphicData>
+                </a:graphic>
+              </wp:anchor>
+            </w:drawing>
+          </mc:Choice>
+          <mc:Fallback>
+            <w:pict>
+              <v:oval w14:anchorId="39690301" id="Oval 2" o:spid="_x0000_s1039" style="position:absolute;margin-left:45.75pt;margin-top:124.55pt;width:38.25pt;height:38.25pt;z-index:251664382;visibility:visible;mso-wrap-style:square;mso-wrap-distance-left:9pt;mso-wrap-distance-top:0;mso-wrap-distance-right:9pt;mso-wrap-distance-bottom:0;mso-position-horizontal:absolute;mso-position-horizontal-relative:margin;mso-position-vertical:absolute;mso-position-vertical-relative:text;v-text-anchor:middle" o:gfxdata="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" fillcolor="#4472c4 [3204]" strokecolor="#1f3763 [1604]" strokeweight="1pt">
+                <v:stroke joinstyle="miter"/>
+                <v:textbox>
+                  <w:txbxContent>
+                    <w:p>
+                      <w:pPr>
+                        <w:jc w:val="center"/>
+                        <w:rPr>
+                          <w:rFonts w:ascii="Jumble" w:hAnsi="Jumble"/>
+                        </w:rPr>
+                      </w:pPr>
+                    </w:p>
+                    <w:p>
+                      <w:pPr>
+                        <w:jc w:val="center"/>
+                        <w:rPr>
+                          <w:rFonts w:ascii="Jumble" w:hAnsi="Jumble"/>
+                        </w:rPr>
+                      </w:pPr>
+                    </w:p>
+                  </w:txbxContent>
+                </v:textbox>
+                <w10:wrap anchorx="margin"/>
+              </v:oval>
+            </w:pict>
+          </mc:Fallback>
+        </mc:AlternateContent>
+      </w:r>
+      <w:r>
+        <w:rPr>
+          <w:noProof/>
+        </w:rPr>
+        <mc:AlternateContent>
+          <mc:Choice Requires="wps">
+            <w:drawing>
+              <wp:anchor distT="0" distB="0" distL="114300" distR="114300" simplePos="0" relativeHeight="251665407" behindDoc="0" locked="0" layoutInCell="1" allowOverlap="1" wp14:anchorId="16264ED3" wp14:editId="28C6FF1B">
+                <wp:simplePos x="0" y="0"/>
+                <wp:positionH relativeFrom="margin">
+                  <wp:align>left</wp:align>
+                </wp:positionH>
+                <wp:positionV relativeFrom="paragraph">
+                  <wp:posOffset>1567180</wp:posOffset>
+                </wp:positionV>
+                <wp:extent cx="485775" cy="485775"/>
+                <wp:effectExtent l="0" t="0" r="28575" b="28575"/>
+                <wp:wrapNone/>
+                <wp:docPr id="1" name="Oval 1"/>
+                <wp:cNvGraphicFramePr/>
+                <a:graphic xmlns:a="http://schemas.openxmlformats.org/drawingml/2006/main">
+                  <a:graphicData uri="http://schemas.microsoft.com/office/word/2010/wordprocessingShape">
+                    <wps:wsp>
+                      <wps:cNvSpPr/>
+                      <wps:spPr>
+                        <a:xfrm>
+                          <a:off x="0" y="0"/>
+                          <a:ext cx="485775" cy="485775"/>
+                        </a:xfrm>
+                        <a:prstGeom prst="ellipse">
+                          <a:avLst/>
+                        </a:prstGeom>
+                        <a:solidFill>
+                          <a:schemeClr val="accent6">
+                            <a:lumMod val="60000"/>
+                            <a:lumOff val="40000"/>
+                          </a:schemeClr>
+                        </a:solidFill>
+                        <a:ln>
+                          <a:solidFill>
+                            <a:schemeClr val="accent6">
+                              <a:lumMod val="75000"/>
+                            </a:schemeClr>
+                          </a:solidFill>
+                        </a:ln>
+                      </wps:spPr>
+                      <wps:style>
+                        <a:lnRef idx="2">
+                          <a:schemeClr val="accent1">
+                            <a:shade val="50000"/>
+                          </a:schemeClr>
+                        </a:lnRef>
+                        <a:fillRef idx="1">
+                          <a:schemeClr val="accent1"/>
+                        </a:fillRef>
+                        <a:effectRef idx="0">
+                          <a:schemeClr val="accent1"/>
+                        </a:effectRef>
+                        <a:fontRef idx="minor">
+                          <a:schemeClr val="lt1"/>
+                        </a:fontRef>
+                      </wps:style>
+                      <wps:txbx>
+                        <w:txbxContent>
+                          <w:p>
+                            <w:pPr>
+                              <w:jc w:val="center"/>
+                              <w:rPr>
+                                <w:rFonts w:ascii="Jumble" w:hAnsi="Jumble"/>
+                              </w:rPr>
+                            </w:pPr>
+                          </w:p>
+                          <w:p>
+                            <w:pPr>
+                              <w:jc w:val="center"/>
+                              <w:rPr>
+                                <w:rFonts w:ascii="Jumble" w:hAnsi="Jumble"/>
+                              </w:rPr>
+                            </w:pPr>
+                          </w:p>
+                        </w:txbxContent>
+                      </wps:txbx>
+                      <wps:bodyPr rot="0" spcFirstLastPara="0" vertOverflow="overflow" horzOverflow="overflow" vert="horz" wrap="square" lIns="91440" tIns="45720" rIns="91440" bIns="45720" numCol="1" spcCol="0" rtlCol="0" fromWordArt="0" anchor="ctr" anchorCtr="0" forceAA="0" compatLnSpc="1">
+                        <a:prstTxWarp prst="textNoShape">
+                          <a:avLst/>
+                        </a:prstTxWarp>
+                        <a:noAutofit/>
+                      </wps:bodyPr>
+                    </wps:wsp>
+                  </a:graphicData>
+                </a:graphic>
+              </wp:anchor>
+            </w:drawing>
+          </mc:Choice>
+          <mc:Fallback>
+            <w:pict>
+              <v:oval w14:anchorId="16264ED3" id="Oval 1" o:spid="_x0000_s1040" style="position:absolute;margin-left:0;margin-top:123.4pt;width:38.25pt;height:38.25pt;z-index:251665407;visibility:visible;mso-wrap-style:square;mso-wrap-distance-left:9pt;mso-wrap-distance-top:0;mso-wrap-distance-right:9pt;mso-wrap-distance-bottom:0;mso-position-horizontal:left;mso-position-horizontal-relative:margin;mso-position-vertical:absolute;mso-position-vertical-relative:text;v-text-anchor:middle" o:gfxdata="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" fillcolor="#a8d08d [1945]" strokecolor="#538135 [2409]" strokeweight="1pt">
+                <v:stroke joinstyle="miter"/>
+                <v:textbox>
+                  <w:txbxContent>
+                    <w:p>
+                      <w:pPr>
+                        <w:jc w:val="center"/>
+                        <w:rPr>
+                          <w:rFonts w:ascii="Jumble" w:hAnsi="Jumble"/>
+                        </w:rPr>
+                      </w:pPr>
+                    </w:p>
+                    <w:p>
+                      <w:pPr>
+                        <w:jc w:val="center"/>
+                        <w:rPr>
+                          <w:rFonts w:ascii="Jumble" w:hAnsi="Jumble"/>
+                        </w:rPr>
+                      </w:pPr>
+                    </w:p>
+                  </w:txbxContent>
+                </v:textbox>
+                <w10:wrap anchorx="margin"/>
+              </v:oval>
+            </w:pict>
+          </mc:Fallback>
+        </mc:AlternateContent>
       </w:r>
       <w:r>
         <w:rPr>
@@ -3725,6 +4333,7 @@
   <w:style w:type="character" w:default="1" w:styleId="DefaultParagraphFont">
     <w:name w:val="Default Paragraph Font"/>
     <w:uiPriority w:val="1"/>
+    <w:semiHidden/>
     <w:unhideWhenUsed/>
   </w:style>
   <w:style w:type="table" w:default="1" w:styleId="TableNormal">
@@ -3775,11 +4384,11 @@
     </inkml:brush>
   </inkml:definitions>
   <inkml:trace contextRef="#ctx0" brushRef="#br0">697 1469 24575,'-1'-1'0,"1"0"0,-1-1 0,1 1 0,-1 0 0,0 0 0,1 0 0,-1-1 0,0 1 0,0 0 0,0 0 0,0 0 0,0 0 0,0 0 0,0 1 0,0-1 0,0 0 0,0 0 0,-2 0 0,-30-16 0,19 10 0,-13-9 0,-2 2 0,-54-20 0,42 11 0,-4 0 0,26 17 0,0 1 0,0 1 0,-1 0 0,1 2 0,-21-1 0,35 3 0,1 0 0,0 0 0,-1 0 0,1 1 0,-1 0 0,1 0 0,0 0 0,-1 0 0,1 1 0,0 0 0,0 0 0,0 0 0,0 0 0,0 0 0,1 1 0,-1 0 0,1 0 0,-1 0 0,1 0 0,0 0 0,0 1 0,1-1 0,-1 1 0,1 0 0,0-1 0,0 1 0,-3 9 0,-1 2 0,1 0 0,1 0 0,1 1 0,0 0 0,-1 26 0,4-39 0,-1 0 0,1 0 0,1 0 0,-1 0 0,0 0 0,1 0 0,-1 0 0,1 0 0,0 0 0,0 0 0,0 0 0,1 0 0,-1 0 0,0-1 0,1 1 0,0-1 0,0 1 0,0-1 0,0 1 0,0-1 0,0 0 0,1 0 0,-1 0 0,1 0 0,-1-1 0,1 1 0,0-1 0,-1 1 0,1-1 0,0 0 0,0 0 0,0 0 0,0-1 0,0 1 0,5 0 0,-7-1 0,42 10 0,-42-10 0,0 0 0,0 1 0,0-1 0,0 1 0,-1-1 0,1 1 0,0-1 0,0 1 0,-1 0 0,1-1 0,0 1 0,-1 0 0,1 0 0,-1-1 0,1 1 0,-1 0 0,1 0 0,-1 0 0,0 0 0,1 0 0,-1 0 0,0 0 0,0 0 0,1-1 0,-1 1 0,0 0 0,0 0 0,0 0 0,0 0 0,-1 0 0,1 0 0,0 0 0,0 0 0,0 0 0,-1 0 0,1 0 0,0 0 0,-1 0 0,1-1 0,-1 1 0,1 0 0,-1 0 0,0 0 0,-86 130 0,46-73 0,14-12 0,1 1 0,-27 71 0,31-57 0,21-56 0,-1 1 0,1-1 0,0 1 0,0 0 0,1-1 0,0 1 0,0 0 0,0-1 0,2 8 0,0-10 0,0 1 0,1-1 0,-1 0 0,1 0 0,0 0 0,0 0 0,0-1 0,1 1 0,-1-1 0,1 0 0,-1 0 0,1 0 0,0 0 0,0-1 0,-1 1 0,1-1 0,0 0 0,8 1 0,-6-1 0,0 1 0,0 0 0,0 1 0,0-1 0,0 1 0,11 7 0,-15-7 0,1 0 0,-1 1 0,1-1 0,-1 0 0,0 1 0,0 0 0,-1 0 0,1-1 0,-1 1 0,0 0 0,0 0 0,0 0 0,0 0 0,-1 0 0,1 5 0,-4 71 0,1-44 0,-1 12 0,1-32 0,0 1 0,2 0 0,0-1 0,1 1 0,0 0 0,1-1 0,9 32 0,-9-44 0,0-1 0,0 0 0,0 0 0,0 0 0,1 0 0,-1 0 0,1 0 0,0-1 0,0 1 0,0-1 0,0 0 0,0 1 0,6 1 0,53 20 0,-51-21 0,0 0 0,0 1 0,-1 1 0,15 8 0,-16-7 0,1 0 0,0-1 0,0 0 0,1-1 0,-1 0 0,1 0 0,0-1 0,19 2 0,2-1 0,54-3 0,11 1 0,-85 0 0,-1 0 0,1 1 0,-1 0 0,0 1 0,0 1 0,18 9 0,-19-9 0,0 0 0,0 0 0,0-1 0,1-1 0,0 0 0,0 0 0,18 2 0,-13-6 0,0 0 0,0 0 0,1-2 0,-1 0 0,30-11 0,-28 8 0,0 1 0,0 1 0,0 0 0,26-1 0,-33 4 0,0 1 0,1-1 0,-1 2 0,0 0 0,1 0 0,-1 1 0,0 0 0,0 1 0,0 0 0,0 1 0,18 9 0,-12-6 0,0 0 0,1-1 0,-1-1 0,1-1 0,30 3 0,-44-6 0,39 3 0,0-2 0,63-4 0,-54 0 0,54 4 0,-97 0 0,-1 0 0,1 1 0,0 0 0,-1 0 0,1 0 0,-1 2 0,0-1 0,0 1 0,10 7 0,-10-5 0,1-2 0,0 1 0,0-1 0,1 0 0,-1-1 0,1 0 0,12 2 0,-5-3 0,0-1 0,0 0 0,0-2 0,31-2 0,-39 1 0,0 0 0,0-1 0,-1 0 0,1 0 0,-1-1 0,1 0 0,-1-1 0,0 0 0,-1 0 0,1 0 0,7-7 0,-2 2 0,0 1 0,1 0 0,0 0 0,16-5 0,30-17 0,-15 5 0,-33 20 0,-1-1 0,1-1 0,-1 0 0,-1 0 0,1-1 0,-1 0 0,14-16 0,13-11 0,-30 30 0,0 0 0,-1-1 0,1 0 0,8-12 0,12-21 0,-2-2 0,-1 0 0,26-66 0,-31 65 0,-14 32 0,0-1 0,-1 1 0,0-1 0,0 1 0,-1-1 0,0 0 0,1-20 0,-3 25 0,0-15 0,0-1 0,-1 0 0,-6-42 0,4 58 0,1 0 0,-1 0 0,0 0 0,0 0 0,-1 0 0,0 0 0,0 1 0,0-1 0,0 1 0,-1 0 0,0 0 0,0 0 0,-1 1 0,1-1 0,-1 1 0,0 0 0,0 0 0,-7-3 0,-90-67 0,57 44 0,-18-9 0,48 31 0,1 0 0,1-2 0,-1 1 0,-13-15 0,-17-11 0,42 34 0,0-1 0,-1 0 0,2 1 0,-1-1 0,0 0 0,0 0 0,0 0 0,1 0 0,-1-1 0,1 1 0,0 0 0,0 0 0,0-1 0,0 1 0,0-1 0,0 1 0,0-1 0,1 0 0,0 1 0,-1-1 0,1 1 0,0-1 0,0 0 0,0 1 0,1-1 0,-1 1 0,1-1 0,-1 0 0,1 1 0,1-3 0,3-9 0,2 1 0,-1 1 0,2-1 0,13-17 0,6-12 0,46-110 0,-68 141 0,-1-1 0,0 1 0,0-1 0,-1 0 0,0 0 0,-1-1 0,-1 1 0,0 0 0,-1-1 0,0 1 0,-1 0 0,0-1 0,-5-20 0,5 31 0,-1 0 0,1 0 0,-1 0 0,0 0 0,1 0 0,-1 0 0,0 0 0,0 1 0,0-1 0,0 1 0,-1-1 0,1 1 0,0 0 0,0 0 0,-1 0 0,1 0 0,-1 0 0,1 0 0,-1 1 0,1-1 0,-1 1 0,-4 0 0,-67 1 0,51 1 0,-59 10 0,73-9 0,0-1 0,-1 0 0,1 0 0,-1-1 0,1 0 0,-1 0 0,0-1 0,0-1 0,1 0 0,-1 0 0,1-1 0,-1 0 0,1 0 0,0-1 0,-13-6 0,-30-21 0,41 22 0,0 1 0,-1 0 0,0 0 0,0 1 0,-1 1 0,0 0 0,0 1 0,0 1 0,0-1 0,-1 2 0,-15-1 0,19 2 0,0 1 0,0 0 0,1 0 0,-1 1 0,0 1 0,1 0 0,-1 0 0,1 0 0,0 1 0,0 1 0,-17 8 0,12-5 0,-1 0 0,0-1 0,0-1 0,-21 4 0,23-6 0,1 0 0,0 1 0,-1 0 0,1 1 0,1 0 0,-1 1 0,-15 10 0,21-12 0,0 0 0,0 0 0,-1-1 0,1 0 0,-1-1 0,-11 4 0,13-5 0,1 0 0,-1 0 0,1 0 0,0 1 0,0 0 0,0 0 0,0 0 0,0 0 0,0 0 0,0 1 0,1 0 0,-1 0 0,1 0 0,0 0 0,0 0 0,0 1 0,-5 7 0,5-5 0,0 0 0,-1-1 0,0 1 0,-1 0 0,1-1 0,-1 0 0,0 0 0,0-1 0,0 1 0,-1-1 0,1 0 0,-1-1 0,0 1 0,-1-1 0,1 0 0,0-1 0,-1 1 0,-12 2 0,10-2 0,-1 1 0,2 0 0,-1 0 0,-15 11 0,17-10 0,-1 0 0,1-1 0,-1 0 0,0 0 0,0-1 0,0 0 0,-12 3 0,-28-1 0,-1-2 0,-81-6 0,30 1 0,81 2-1365</inkml:trace>
-  <inkml:trace contextRef="#ctx0" brushRef="#br0" timeOffset="1115.18">720 1446 24575,'0'-686'0,"1"676"0,0 0 0,1 0 0,0 0 0,0 1 0,1-1 0,1 1 0,-1 0 0,10-17 0,-2 7 0,1 0 0,28-33 0,-30 41 0,1 0 0,0 0 0,1 1 0,0 1 0,16-10 0,-23 16 0,-1 0 0,1 0 0,0 1 0,1 0 0,-1 0 0,0 0 0,1 0 0,-1 1 0,1 0 0,-1 0 0,1 1 0,-1-1 0,1 1 0,-1 1 0,1-1 0,0 1 0,7 1 0,-11-1 0,0 0 0,0 0 0,0 1 0,0-1 0,0 0 0,-1 1 0,1-1 0,0 1 0,-1-1 0,1 1 0,-1 0 0,0 0 0,1 0 0,-1 0 0,0 0 0,0 0 0,0 0 0,-1 0 0,1 0 0,0 0 0,-1 0 0,1 1 0,-1-1 0,0 3 0,0 65 0,-1-37 0,11 36 0,-6-54 0,-1 0 0,-1 0 0,0 28 0,-2-38 0,0-1 0,-1 0 0,0 1 0,0-1 0,0 0 0,0 1 0,-1-1 0,1 0 0,-1 0 0,0 0 0,0 0 0,-1 0 0,1-1 0,-1 1 0,0-1 0,0 0 0,-5 5 0,-8 6 0,0 0 0,2 0 0,-1 2 0,2 0 0,0 0 0,1 2 0,1-1 0,-15 32 0,-72 162 0,81-178 0,14-27 0,-1 0 0,1 0 0,0 1 0,1-1 0,-1 1 0,1 0 0,-1 8 0,-18 95-1365,19-93-5461</inkml:trace>
+  <inkml:trace contextRef="#ctx0" brushRef="#br0" timeOffset="1115.17">720 1446 24575,'0'-686'0,"1"676"0,0 0 0,1 0 0,0 0 0,0 1 0,1-1 0,1 1 0,-1 0 0,10-17 0,-2 7 0,1 0 0,28-33 0,-30 41 0,1 0 0,0 0 0,1 1 0,0 1 0,16-10 0,-23 16 0,-1 0 0,1 0 0,0 1 0,1 0 0,-1 0 0,0 0 0,1 0 0,-1 1 0,1 0 0,-1 0 0,1 1 0,-1-1 0,1 1 0,-1 1 0,1-1 0,0 1 0,7 1 0,-11-1 0,0 0 0,0 0 0,0 1 0,0-1 0,0 0 0,-1 1 0,1-1 0,0 1 0,-1-1 0,1 1 0,-1 0 0,0 0 0,1 0 0,-1 0 0,0 0 0,0 0 0,0 0 0,-1 0 0,1 0 0,0 0 0,-1 0 0,1 1 0,-1-1 0,0 3 0,0 65 0,-1-37 0,11 36 0,-6-54 0,-1 0 0,-1 0 0,0 28 0,-2-38 0,0-1 0,-1 0 0,0 1 0,0-1 0,0 0 0,0 1 0,-1-1 0,1 0 0,-1 0 0,0 0 0,0 0 0,-1 0 0,1-1 0,-1 1 0,0-1 0,0 0 0,-5 5 0,-8 6 0,0 0 0,2 0 0,-1 2 0,2 0 0,0 0 0,1 2 0,1-1 0,-15 32 0,-72 162 0,81-178 0,14-27 0,-1 0 0,1 0 0,0 1 0,1-1 0,-1 1 0,1 0 0,-1 8 0,-18 95-1365,19-93-5461</inkml:trace>
   <inkml:trace contextRef="#ctx0" brushRef="#br0" timeOffset="3016.26">698 1953 24575,'12'0'0,"0"1"0,0 1 0,0-1 0,0 2 0,0 0 0,-1 0 0,1 1 0,-1 1 0,0 0 0,11 6 0,-19-9 0,0-1 0,-1 1 0,1 0 0,0 0 0,-1 0 0,1 1 0,-1-1 0,0 0 0,1 1 0,-1 0 0,-1 0 0,1-1 0,0 1 0,-1 0 0,1 0 0,-1 0 0,0 1 0,0-1 0,0 0 0,0 0 0,-1 1 0,1-1 0,-1 0 0,0 1 0,0-1 0,0 0 0,0 1 0,-1-1 0,0 0 0,1 1 0,-1-1 0,0 0 0,0 0 0,-1 0 0,1 0 0,-1 0 0,1 0 0,-1 0 0,0 0 0,-3 2 0,2 1 0,0 0 0,-1 0 0,0-1 0,0 1 0,0-1 0,-1 0 0,0 0 0,0-1 0,0 1 0,-1-1 0,1 0 0,-1-1 0,0 1 0,0-1 0,0 0 0,0-1 0,-1 1 0,1-1 0,-1-1 0,0 1 0,1-1 0,-1 0 0,-9 0 0,2-1 0,0 0 0,0 0 0,0-1 0,0-1 0,-27-7 0,37 8 0,0-1 0,0 1 0,1 0 0,-1-1 0,1 0 0,0 0 0,-1 0 0,1-1 0,0 1 0,0-1 0,0 1 0,0-1 0,1 0 0,-1 0 0,1 0 0,0 0 0,0-1 0,0 1 0,0-1 0,1 1 0,-1-1 0,1 0 0,0 1 0,0-1 0,0 0 0,0-4 0,-1-16 0,0 0 0,2 0 0,4-31 0,-3 45 0,0 1 0,1-1 0,1 0 0,-1 1 0,2 0 0,-1 0 0,1 0 0,0 0 0,1 0 0,0 1 0,6-8 0,-5 12-136,-1-1-1,1 1 1,0 0-1,0 1 1,0 0-1,0 0 1,0 0-1,1 0 0,12-2 1,-4 1-6690</inkml:trace>
   <inkml:trace contextRef="#ctx0" brushRef="#br0" timeOffset="4119.25">1691 1688 24575,'-8'-1'0,"1"2"0,-1-1 0,1 1 0,-1 0 0,1 1 0,0 0 0,-1 0 0,1 0 0,0 1 0,-9 5 0,4 0 0,0 1 0,1 0 0,0 0 0,-15 18 0,-9 13 0,-47 69 0,65-84 0,8-11 0,2-1 0,0 1 0,0 0 0,2 1 0,-1 0 0,2 0 0,0 0 0,1 0 0,0 1 0,2-1 0,-1 30 0,3-42 0,-1 0 0,1 0 0,0 0 0,0 0 0,0 0 0,0 0 0,0 0 0,1-1 0,-1 1 0,1-1 0,0 1 0,0-1 0,0 1 0,0-1 0,0 0 0,0 0 0,1 0 0,-1 0 0,1-1 0,-1 1 0,1-1 0,0 1 0,-1-1 0,1 0 0,0 0 0,0 0 0,0 0 0,0-1 0,5 1 0,11 2 0,0 0 0,-1-2 0,29-1 0,-38 0 0,-1 0 0,0 0 0,0-1 0,0 0 0,0 0 0,0 0 0,-1-1 0,1-1 0,0 1 0,-1-1 0,0-1 0,0 1 0,0-1 0,0 0 0,0-1 0,-1 0 0,0 0 0,0 0 0,0-1 0,0 0 0,-1 0 0,0 0 0,-1 0 0,8-14 0,-7 10 0,0 0 0,0-1 0,-1 1 0,-1-1 0,0 0 0,0 0 0,-1 0 0,1-18 0,-2 0 0,-1-1 0,-5-31 0,5 57-57,-1 0 0,1 0 1,-1 0-1,0 1 0,-1-1 0,1 0 0,-1 1 0,1-1 0,-1 0 0,0 1 0,-1 0 1,1-1-1,0 1 0,-1 0 0,0 0 0,1 1 0,-1-1 0,-1 1 0,1-1 1,0 1-1,0 0 0,-1 0 0,-3-2 0,-6-2-6769</inkml:trace>
   <inkml:trace contextRef="#ctx0" brushRef="#br0" timeOffset="7348.36">542 2371 24575,'9'1'0,"0"0"0,0 0 0,0 1 0,-1 0 0,1 0 0,-1 1 0,1 1 0,-1-1 0,0 1 0,0 0 0,-1 1 0,10 7 0,-5-4 0,1 0 0,0-1 0,18 7 0,-20-11 0,0 0 0,0-1 0,0 0 0,1-1 0,-1 0 0,0-1 0,1 0 0,-1-1 0,0 0 0,0-1 0,1 0 0,-1-1 0,-1 0 0,1 0 0,0-2 0,-1 1 0,0-1 0,0-1 0,0 1 0,10-10 0,-20 16 0,0 0 0,-1 0 0,1 0 0,0 0 0,0 0 0,-1 0 0,1 0 0,0 0 0,0 0 0,0 0 0,0 0 0,0 0 0,1 0 0,-1 0 0,0 0 0,0 0 0,1-1 0,-1 1 0,0 0 0,1 0 0,-1 0 0,1 0 0,-1 0 0,1 0 0,0-1 0,-1 1 0,1 0 0,0 0 0,-1-1 0,1 1 0,0-1 0,0 1 0,0-1 0,1 2 0,40 29 0,-30-23 0,13 9 0,1-2 0,0 0 0,29 10 0,-2 0 0,-45-22 0,0 0 0,1 0 0,-1-1 0,1 1 0,-1-2 0,1 1 0,-1-2 0,1 1 0,9-1 0,81-12 0,-73 7 0,51-2 0,-51 8 0,0 1 0,-1 2 0,1 0 0,-1 2 0,34 12 0,-52-17 0,0 0 0,0 0 0,0-1 0,0 0 0,0 0 0,0-1 0,0 0 0,0 0 0,0-1 0,0 0 0,0 0 0,-1 0 0,9-5 0,-4 3 0,1 0 0,-1 0 0,19-2 0,-15 4 0,-1 0 0,1-1 0,0-1 0,-1-1 0,0 0 0,0 0 0,14-9 0,-25 13 0,0-1 0,0 0 0,0 0 0,0 0 0,0 0 0,0 0 0,0-1 0,0 1 0,-1-1 0,1 0 0,-1 0 0,0 0 0,0 0 0,0 0 0,0 0 0,-1 0 0,1-1 0,-1 1 0,0-1 0,0 1 0,0-1 0,0 1 0,-1-1 0,0 0 0,1 1 0,-1-1 0,0 0 0,-1 1 0,1-1 0,-1 0 0,0 1 0,1-1 0,-2 1 0,0-5 0,0 5 0,0-1 0,0 1 0,0 0 0,0 0 0,0 0 0,0 0 0,-1 0 0,0 0 0,1 0 0,-1 1 0,0 0 0,0-1 0,-1 1 0,1 0 0,0 1 0,-1-1 0,1 0 0,-1 1 0,1 0 0,-1 0 0,0 0 0,-5-1 0,-9 1 0,0-1 0,-1 2 0,-29 3 0,3 0 0,-51-1 0,-140-4 0,225 0 0,0-1 0,-1 1 0,1-2 0,-19-7 0,20 6 0,0 1 0,-1 1 0,1 0 0,-1 0 0,-17-2 0,-36 2 0,-92 8 0,90 5 0,47-5 0,-1-2 0,-30 1 0,16-5 0,0-2 0,-52-10 0,80 12 0,-33-4-36,0 3-1,-67 2 1,56 2-1220</inkml:trace>
-  <inkml:trace contextRef="#ctx0" brushRef="#br0" timeOffset="10143.97">720 406 24575,'8'1'0,"-1"0"0,1 0 0,-1 1 0,0 0 0,0 0 0,0 1 0,13 7 0,-11-6 0,-1-1 0,1 1 0,-1-1 0,1 0 0,11 1 0,-5-1 28,1 0 0,-1 2-1,1 0 1,-1 0-1,20 11 1,15 6-1559,-36-17-5295</inkml:trace>
+  <inkml:trace contextRef="#ctx0" brushRef="#br0" timeOffset="10143.96">720 406 24575,'8'1'0,"-1"0"0,1 0 0,-1 1 0,0 0 0,0 0 0,0 1 0,13 7 0,-11-6 0,-1-1 0,1 1 0,-1-1 0,1 0 0,11 1 0,-5-1 28,1 0 0,-1 2-1,1 0 1,-1 0-1,20 11 1,15 6-1559,-36-17-5295</inkml:trace>
   <inkml:trace contextRef="#ctx0" brushRef="#br0" timeOffset="13534.6">720 319 24575,'1'-1'0,"1"1"0,-1-1 0,0 0 0,1 1 0,-1-1 0,0 0 0,0 0 0,0 1 0,0-1 0,0 0 0,0 0 0,0 0 0,0 0 0,0-1 0,0 1 0,-1 0 0,2-3 0,15-29 0,-10 20 0,86-135 0,-82 121 0,-11 23 0,1 0 0,0 1 0,0 0 0,0-1 0,1 1 0,-1 0 0,1-1 0,-1 1 0,1 0 0,0 0 0,0 0 0,1 0 0,-1 1 0,0-1 0,1 1 0,5-5 0,-7 7 0,0 1 0,0-1 0,0 0 0,0 1 0,0-1 0,0 1 0,0-1 0,0 1 0,-1-1 0,1 1 0,0 0 0,0-1 0,-1 1 0,1 0 0,0 0 0,-1 0 0,1-1 0,-1 1 0,1 0 0,-1 0 0,0 0 0,1 0 0,-1 1 0,13 30 0,-11-25 0,-1-5 0,-1 0 0,1 0 0,-1 0 0,1 0 0,0-1 0,0 1 0,0 0 0,0 0 0,0-1 0,0 1 0,0 0 0,1-1 0,-1 1 0,1-1 0,-1 0 0,1 1 0,-1-1 0,1 0 0,0 0 0,0 0 0,-1 0 0,1 0 0,0-1 0,0 1 0,0 0 0,0-1 0,0 0 0,0 1 0,0-1 0,0 0 0,0 0 0,0 0 0,0 0 0,0 0 0,0-1 0,3 0 0,4-2 0,1-2 0,-1 1 0,0-1 0,0-1 0,-1 1 0,9-8 0,14-8 0,-6 0 0,-21 18 0,-1 0 0,1-1 0,0 1 0,0 0 0,0 1 0,0-1 0,0 1 0,1 0 0,7-3 0,-11 5 0,0 0 0,0 1 0,-1-1 0,1 1 0,0-1 0,0 1 0,0-1 0,0 1 0,-1 0 0,1-1 0,0 1 0,0 0 0,-1-1 0,1 1 0,-1 0 0,1 0 0,-1 0 0,1 0 0,-1 0 0,1 0 0,-1-1 0,0 1 0,1 0 0,-1 0 0,0 0 0,0 0 0,0 0 0,0 0 0,0 0 0,0 2 0,2 36 0,-2-34 0,-1 17 0,1-15 0,-1 0 0,2 1 0,-1-1 0,1 0 0,0 1 0,0-1 0,3 8 0,-3-13 0,0 0 0,0 0 0,1 0 0,-1 0 0,1 0 0,-1 0 0,1 0 0,0 0 0,0-1 0,0 1 0,0-1 0,0 0 0,0 1 0,0-1 0,0 0 0,0 0 0,1 0 0,-1 0 0,0-1 0,1 1 0,-1-1 0,1 1 0,-1-1 0,1 0 0,3 0 0,1 0 0,-1-1 0,0 0 0,0 0 0,0 0 0,0-1 0,0 0 0,0 0 0,0 0 0,0-1 0,-1 0 0,7-3 0,-7 2 0,0 1 0,1 0 0,-1 1 0,1-1 0,0 1 0,0 0 0,0 1 0,0-1 0,0 1 0,9 0 0,-14 1 0,-1 0 0,1 0 0,-1 1 0,1-1 0,0 0 0,-1 1 0,1-1 0,-1 0 0,1 1 0,-1-1 0,1 1 0,-1-1 0,0 1 0,1-1 0,-1 1 0,1-1 0,-1 1 0,0-1 0,1 1 0,-1 0 0,0-1 0,0 1 0,0 0 0,1-1 0,-1 1 0,0 0 0,0-1 0,0 1 0,0 0 0,0-1 0,0 1 0,0-1 0,0 1 0,-1 0 0,1-1 0,0 1 0,0 0 0,0-1 0,-1 1 0,1-1 0,-1 2 0,-12 35 0,10-30 0,-3 8 0,-1 0 0,-1 0 0,0 0 0,-1-1 0,-20 24 0,-63 57 0,62-65 0,17-19-64,0-1 0,-1 0 0,0-2 0,0 1 1,-23 8-1,18-7-918,6-4-5844</inkml:trace>
   <inkml:trace contextRef="#ctx0" brushRef="#br0" timeOffset="14172.02">874 273 24575,'0'0'-8191</inkml:trace>
   <inkml:trace contextRef="#ctx0" brushRef="#br0" timeOffset="14579.06">1028 295 24575</inkml:trace>

</xml_diff>

<commit_message>
Manual Finished, needs last few cards to finish
</commit_message>
<xml_diff>
--- a/PhysicalGame/basecard.docx
+++ b/PhysicalGame/basecard.docx
@@ -158,7 +158,7 @@
           </mc:Choice>
           <mc:Fallback>
             <w:pict>
-              <v:rect w14:anchorId="42BDB030" id="Rectangle 48" o:spid="_x0000_s1026" style="position:absolute;margin-left:279.75pt;margin-top:18.85pt;width:141.75pt;height:159pt;z-index:251709440;visibility:visible;mso-wrap-style:square;mso-width-percent:0;mso-height-percent:0;mso-wrap-distance-left:9pt;mso-wrap-distance-top:0;mso-wrap-distance-right:9pt;mso-wrap-distance-bottom:0;mso-position-horizontal:absolute;mso-position-horizontal-relative:text;mso-position-vertical:absolute;mso-position-vertical-relative:text;mso-width-percent:0;mso-height-percent:0;mso-width-relative:margin;mso-height-relative:margin;v-text-anchor:middle" o:gfxdata="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" fillcolor="#ed7d31 [3205]" strokecolor="#ed7d31 [3205]" strokeweight="1pt">
+              <v:rect w14:anchorId="42BDB030" id="Rectangle 48" o:spid="_x0000_s1026" style="position:absolute;margin-left:279.75pt;margin-top:18.85pt;width:141.75pt;height:159pt;z-index:251709440;visibility:visible;mso-wrap-style:square;mso-width-percent:0;mso-height-percent:0;mso-wrap-distance-left:9pt;mso-wrap-distance-top:0;mso-wrap-distance-right:9pt;mso-wrap-distance-bottom:0;mso-position-horizontal:absolute;mso-position-horizontal-relative:text;mso-position-vertical:absolute;mso-position-vertical-relative:text;mso-width-percent:0;mso-height-percent:0;mso-width-relative:margin;mso-height-relative:margin;v-text-anchor:middle" o:gfxdata="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" fillcolor="#ed7d31 [3205]" strokecolor="#ed7d31 [3205]" strokeweight="1pt">
                 <v:textbox>
                   <w:txbxContent>
                     <w:p>
@@ -494,7 +494,7 @@
                 <v:stroke joinstyle="miter"/>
                 <v:path gradientshapeok="t" o:connecttype="rect"/>
               </v:shapetype>
-              <v:shape id="Text Box 46" o:spid="_x0000_s1027" type="#_x0000_t202" style="position:absolute;margin-left:240.75pt;margin-top:.7pt;width:40.5pt;height:28.5pt;z-index:251714560;visibility:visible;mso-wrap-style:square;mso-width-percent:0;mso-height-percent:0;mso-wrap-distance-left:9pt;mso-wrap-distance-top:0;mso-wrap-distance-right:9pt;mso-wrap-distance-bottom:0;mso-position-horizontal:absolute;mso-position-horizontal-relative:margin;mso-position-vertical:absolute;mso-position-vertical-relative:text;mso-width-percent:0;mso-height-percent:0;mso-width-relative:margin;mso-height-relative:margin;v-text-anchor:top" o:gfxdata="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" filled="f" stroked="f" strokeweight=".5pt">
+              <v:shape id="Text Box 46" o:spid="_x0000_s1027" type="#_x0000_t202" style="position:absolute;margin-left:240.75pt;margin-top:.7pt;width:40.5pt;height:28.5pt;z-index:251714560;visibility:visible;mso-wrap-style:square;mso-width-percent:0;mso-height-percent:0;mso-wrap-distance-left:9pt;mso-wrap-distance-top:0;mso-wrap-distance-right:9pt;mso-wrap-distance-bottom:0;mso-position-horizontal:absolute;mso-position-horizontal-relative:margin;mso-position-vertical:absolute;mso-position-vertical-relative:text;mso-width-percent:0;mso-height-percent:0;mso-width-relative:margin;mso-height-relative:margin;v-text-anchor:top" o:gfxdata="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" filled="f" stroked="f" strokeweight=".5pt">
                 <v:textbox>
                   <w:txbxContent>
                     <w:p>
@@ -776,11 +776,7 @@
           </mc:Choice>
           <mc:Fallback>
             <w:pict>
-              <v:shapetype w14:anchorId="5617DEA9" id="_x0000_t202" coordsize="21600,21600" o:spt="202" path="m,l,21600r21600,l21600,xe">
-                <v:stroke joinstyle="miter"/>
-                <v:path gradientshapeok="t" o:connecttype="rect"/>
-              </v:shapetype>
-              <v:shape id="Text Box 17" o:spid="_x0000_s1028" type="#_x0000_t202" style="position:absolute;margin-left:-5.25pt;margin-top:.75pt;width:40.5pt;height:28.5pt;z-index:251701248;visibility:visible;mso-wrap-style:square;mso-width-percent:0;mso-height-percent:0;mso-wrap-distance-left:9pt;mso-wrap-distance-top:0;mso-wrap-distance-right:9pt;mso-wrap-distance-bottom:0;mso-position-horizontal:absolute;mso-position-horizontal-relative:margin;mso-position-vertical:absolute;mso-position-vertical-relative:text;mso-width-percent:0;mso-height-percent:0;mso-width-relative:margin;mso-height-relative:margin;v-text-anchor:top" o:gfxdata="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" filled="f" stroked="f" strokeweight=".5pt">
+              <v:shape w14:anchorId="5617DEA9" id="Text Box 17" o:spid="_x0000_s1028" type="#_x0000_t202" style="position:absolute;margin-left:-5.25pt;margin-top:.75pt;width:40.5pt;height:28.5pt;z-index:251701248;visibility:visible;mso-wrap-style:square;mso-width-percent:0;mso-height-percent:0;mso-wrap-distance-left:9pt;mso-wrap-distance-top:0;mso-wrap-distance-right:9pt;mso-wrap-distance-bottom:0;mso-position-horizontal:absolute;mso-position-horizontal-relative:margin;mso-position-vertical:absolute;mso-position-vertical-relative:text;mso-width-percent:0;mso-height-percent:0;mso-width-relative:margin;mso-height-relative:margin;v-text-anchor:top" o:gfxdata="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" filled="f" stroked="f" strokeweight=".5pt">
                 <v:textbox>
                   <w:txbxContent>
                     <w:p>
@@ -4515,7 +4511,7 @@
           </mc:Choice>
           <mc:Fallback>
             <w:pict>
-              <v:shape w14:anchorId="35A9E223" id="_x0000_s1036" type="#_x0000_t202" style="position:absolute;margin-left:134.7pt;margin-top:253.7pt;width:185.9pt;height:110.6pt;z-index:251666432;visibility:visible;mso-wrap-style:square;mso-width-percent:400;mso-height-percent:200;mso-wrap-distance-left:9pt;mso-wrap-distance-top:3.6pt;mso-wrap-distance-right:9pt;mso-wrap-distance-bottom:3.6pt;mso-position-horizontal:right;mso-position-horizontal-relative:margin;mso-position-vertical:absolute;mso-position-vertical-relative:text;mso-width-percent:400;mso-height-percent:200;mso-width-relative:margin;mso-height-relative:margin;v-text-anchor:top" o:gfxdata="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">
+              <v:shape w14:anchorId="35A9E223" id="_x0000_s1041" type="#_x0000_t202" style="position:absolute;margin-left:134.7pt;margin-top:253.7pt;width:185.9pt;height:110.6pt;z-index:251666432;visibility:visible;mso-wrap-style:square;mso-width-percent:400;mso-height-percent:200;mso-wrap-distance-left:9pt;mso-wrap-distance-top:3.6pt;mso-wrap-distance-right:9pt;mso-wrap-distance-bottom:3.6pt;mso-position-horizontal:right;mso-position-horizontal-relative:margin;mso-position-vertical:absolute;mso-position-vertical-relative:text;mso-width-percent:400;mso-height-percent:200;mso-width-relative:margin;mso-height-relative:margin;v-text-anchor:top" o:gfxdata="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">
                 <v:textbox style="mso-fit-shape-to-text:t">
                   <w:txbxContent>
                     <w:p>
@@ -4607,7 +4603,11 @@
     <w:p/>
     <w:p/>
     <w:p/>
-    <w:p/>
+    <w:p>
+      <w:r>
+        <w:t>delete these and ctrl cv these onto the herbicide manual</w:t>
+      </w:r>
+    </w:p>
     <w:p/>
     <w:p/>
     <w:p/>
@@ -5100,11 +5100,7 @@
           </mc:Choice>
           <mc:Fallback>
             <w:pict>
-              <v:shapetype w14:anchorId="1A6E158C" id="_x0000_t202" coordsize="21600,21600" o:spt="202" path="m,l,21600r21600,l21600,xe">
-                <v:stroke joinstyle="miter"/>
-                <v:path gradientshapeok="t" o:connecttype="rect"/>
-              </v:shapetype>
-              <v:shape id="Text Box 33" o:spid="_x0000_s1043" type="#_x0000_t202" style="position:absolute;margin-left:240.75pt;margin-top:.7pt;width:40.5pt;height:28.5pt;z-index:251812864;visibility:visible;mso-wrap-style:square;mso-width-percent:0;mso-height-percent:0;mso-wrap-distance-left:9pt;mso-wrap-distance-top:0;mso-wrap-distance-right:9pt;mso-wrap-distance-bottom:0;mso-position-horizontal:absolute;mso-position-horizontal-relative:margin;mso-position-vertical:absolute;mso-position-vertical-relative:text;mso-width-percent:0;mso-height-percent:0;mso-width-relative:margin;mso-height-relative:margin;v-text-anchor:top" o:gfxdata="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" filled="f" stroked="f" strokeweight=".5pt">
+              <v:shape w14:anchorId="1A6E158C" id="Text Box 33" o:spid="_x0000_s1043" type="#_x0000_t202" style="position:absolute;margin-left:240.75pt;margin-top:.7pt;width:40.5pt;height:28.5pt;z-index:251812864;visibility:visible;mso-wrap-style:square;mso-width-percent:0;mso-height-percent:0;mso-wrap-distance-left:9pt;mso-wrap-distance-top:0;mso-wrap-distance-right:9pt;mso-wrap-distance-bottom:0;mso-position-horizontal:absolute;mso-position-horizontal-relative:margin;mso-position-vertical:absolute;mso-position-vertical-relative:text;mso-width-percent:0;mso-height-percent:0;mso-width-relative:margin;mso-height-relative:margin;v-text-anchor:top" o:gfxdata="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" filled="f" stroked="f" strokeweight=".5pt">
                 <v:textbox>
                   <w:txbxContent>
                     <w:p>
@@ -15649,6 +15645,66 @@
           <w:noProof/>
         </w:rPr>
         <w:drawing>
+          <wp:anchor distT="0" distB="0" distL="114300" distR="114300" simplePos="0" relativeHeight="251958272" behindDoc="0" locked="0" layoutInCell="1" allowOverlap="1" wp14:anchorId="24879EA9" wp14:editId="3B0452A2">
+            <wp:simplePos x="0" y="0"/>
+            <wp:positionH relativeFrom="column">
+              <wp:posOffset>2323465</wp:posOffset>
+            </wp:positionH>
+            <wp:positionV relativeFrom="paragraph">
+              <wp:posOffset>232410</wp:posOffset>
+            </wp:positionV>
+            <wp:extent cx="599440" cy="599440"/>
+            <wp:effectExtent l="0" t="0" r="0" b="0"/>
+            <wp:wrapNone/>
+            <wp:docPr id="486" name="Picture 486" descr="Shape&#10;&#10;Description automatically generated with low confidence"/>
+            <wp:cNvGraphicFramePr>
+              <a:graphicFrameLocks xmlns:a="http://schemas.openxmlformats.org/drawingml/2006/main" noChangeAspect="1"/>
+            </wp:cNvGraphicFramePr>
+            <a:graphic xmlns:a="http://schemas.openxmlformats.org/drawingml/2006/main">
+              <a:graphicData uri="http://schemas.openxmlformats.org/drawingml/2006/picture">
+                <pic:pic xmlns:pic="http://schemas.openxmlformats.org/drawingml/2006/picture">
+                  <pic:nvPicPr>
+                    <pic:cNvPr id="14" name="Picture 14" descr="Shape&#10;&#10;Description automatically generated with low confidence"/>
+                    <pic:cNvPicPr/>
+                  </pic:nvPicPr>
+                  <pic:blipFill>
+                    <a:blip r:embed="rId31" cstate="print">
+                      <a:extLst>
+                        <a:ext uri="{28A0092B-C50C-407E-A947-70E740481C1C}">
+                          <a14:useLocalDpi xmlns:a14="http://schemas.microsoft.com/office/drawing/2010/main" val="0"/>
+                        </a:ext>
+                      </a:extLst>
+                    </a:blip>
+                    <a:stretch>
+                      <a:fillRect/>
+                    </a:stretch>
+                  </pic:blipFill>
+                  <pic:spPr>
+                    <a:xfrm>
+                      <a:off x="0" y="0"/>
+                      <a:ext cx="599440" cy="599440"/>
+                    </a:xfrm>
+                    <a:prstGeom prst="rect">
+                      <a:avLst/>
+                    </a:prstGeom>
+                  </pic:spPr>
+                </pic:pic>
+              </a:graphicData>
+            </a:graphic>
+            <wp14:sizeRelH relativeFrom="margin">
+              <wp14:pctWidth>0</wp14:pctWidth>
+            </wp14:sizeRelH>
+            <wp14:sizeRelV relativeFrom="margin">
+              <wp14:pctHeight>0</wp14:pctHeight>
+            </wp14:sizeRelV>
+          </wp:anchor>
+        </w:drawing>
+      </w:r>
+      <w:r>
+        <w:rPr>
+          <w:noProof/>
+        </w:rPr>
+        <w:drawing>
           <wp:anchor distT="0" distB="0" distL="114300" distR="114300" simplePos="0" relativeHeight="251930624" behindDoc="0" locked="0" layoutInCell="1" allowOverlap="1" wp14:anchorId="033A8E8B" wp14:editId="551152C9">
             <wp:simplePos x="0" y="0"/>
             <wp:positionH relativeFrom="margin">
@@ -15758,7 +15814,7 @@
         <mc:AlternateContent>
           <mc:Choice Requires="wpi">
             <w:drawing>
-              <wp:anchor distT="0" distB="0" distL="114300" distR="114300" simplePos="0" relativeHeight="252141568" behindDoc="0" locked="0" layoutInCell="1" allowOverlap="1" wp14:anchorId="2F70A4F6" wp14:editId="4BCF95DD">
+              <wp:anchor distT="0" distB="0" distL="114300" distR="114300" simplePos="0" relativeHeight="252141568" behindDoc="0" locked="0" layoutInCell="1" allowOverlap="1" wp14:anchorId="2F70A4F6" wp14:editId="7C9319A4">
                 <wp:simplePos x="0" y="0"/>
                 <wp:positionH relativeFrom="column">
                   <wp:posOffset>1142940</wp:posOffset>
@@ -15789,72 +15845,31 @@
           </mc:Choice>
           <mc:Fallback>
             <w:pict>
-              <v:shape w14:anchorId="4F4D95A1" id="Ink 666" o:spid="_x0000_s1026" type="#_x0000_t75" style="position:absolute;margin-left:89.3pt;margin-top:-.65pt;width:13.45pt;height:2pt;z-index:252141568;visibility:visible;mso-wrap-style:square;mso-wrap-distance-left:9pt;mso-wrap-distance-top:0;mso-wrap-distance-right:9pt;mso-wrap-distance-bottom:0;mso-position-horizontal:absolute;mso-position-horizontal-relative:text;mso-position-vertical:absolute;mso-position-vertical-relative:text" o:gfxdata="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">
+              <v:shapetype w14:anchorId="40D879C8" id="_x0000_t75" coordsize="21600,21600" o:spt="75" o:preferrelative="t" path="m@4@5l@4@11@9@11@9@5xe" filled="f" stroked="f">
+                <v:stroke joinstyle="miter"/>
+                <v:formulas>
+                  <v:f eqn="if lineDrawn pixelLineWidth 0"/>
+                  <v:f eqn="sum @0 1 0"/>
+                  <v:f eqn="sum 0 0 @1"/>
+                  <v:f eqn="prod @2 1 2"/>
+                  <v:f eqn="prod @3 21600 pixelWidth"/>
+                  <v:f eqn="prod @3 21600 pixelHeight"/>
+                  <v:f eqn="sum @0 0 1"/>
+                  <v:f eqn="prod @6 1 2"/>
+                  <v:f eqn="prod @7 21600 pixelWidth"/>
+                  <v:f eqn="sum @8 21600 0"/>
+                  <v:f eqn="prod @7 21600 pixelHeight"/>
+                  <v:f eqn="sum @10 21600 0"/>
+                </v:formulas>
+                <v:path o:extrusionok="f" gradientshapeok="t" o:connecttype="rect"/>
+                <o:lock v:ext="edit" aspectratio="t"/>
+              </v:shapetype>
+              <v:shape id="Ink 666" o:spid="_x0000_s1026" type="#_x0000_t75" style="position:absolute;margin-left:89.3pt;margin-top:-.65pt;width:13.45pt;height:1.95pt;z-index:252141568;visibility:visible;mso-wrap-style:square;mso-wrap-distance-left:9pt;mso-wrap-distance-top:0;mso-wrap-distance-right:9pt;mso-wrap-distance-bottom:0;mso-position-horizontal:absolute;mso-position-horizontal-relative:text;mso-position-vertical:absolute;mso-position-vertical-relative:text" o:gfxdata="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">
                 <v:imagedata r:id="rId100" o:title=""/>
               </v:shape>
             </w:pict>
           </mc:Fallback>
         </mc:AlternateContent>
-      </w:r>
-      <w:r>
-        <w:rPr>
-          <w:noProof/>
-        </w:rPr>
-        <w:drawing>
-          <wp:anchor distT="0" distB="0" distL="114300" distR="114300" simplePos="0" relativeHeight="251958272" behindDoc="0" locked="0" layoutInCell="1" allowOverlap="1" wp14:anchorId="24879EA9" wp14:editId="14A1D764">
-            <wp:simplePos x="0" y="0"/>
-            <wp:positionH relativeFrom="column">
-              <wp:posOffset>1972945</wp:posOffset>
-            </wp:positionH>
-            <wp:positionV relativeFrom="paragraph">
-              <wp:posOffset>198755</wp:posOffset>
-            </wp:positionV>
-            <wp:extent cx="599846" cy="599846"/>
-            <wp:effectExtent l="0" t="0" r="0" b="0"/>
-            <wp:wrapNone/>
-            <wp:docPr id="486" name="Picture 486" descr="Shape&#10;&#10;Description automatically generated with low confidence"/>
-            <wp:cNvGraphicFramePr>
-              <a:graphicFrameLocks xmlns:a="http://schemas.openxmlformats.org/drawingml/2006/main" noChangeAspect="1"/>
-            </wp:cNvGraphicFramePr>
-            <a:graphic xmlns:a="http://schemas.openxmlformats.org/drawingml/2006/main">
-              <a:graphicData uri="http://schemas.openxmlformats.org/drawingml/2006/picture">
-                <pic:pic xmlns:pic="http://schemas.openxmlformats.org/drawingml/2006/picture">
-                  <pic:nvPicPr>
-                    <pic:cNvPr id="14" name="Picture 14" descr="Shape&#10;&#10;Description automatically generated with low confidence"/>
-                    <pic:cNvPicPr/>
-                  </pic:nvPicPr>
-                  <pic:blipFill>
-                    <a:blip r:embed="rId31" cstate="print">
-                      <a:extLst>
-                        <a:ext uri="{28A0092B-C50C-407E-A947-70E740481C1C}">
-                          <a14:useLocalDpi xmlns:a14="http://schemas.microsoft.com/office/drawing/2010/main" val="0"/>
-                        </a:ext>
-                      </a:extLst>
-                    </a:blip>
-                    <a:stretch>
-                      <a:fillRect/>
-                    </a:stretch>
-                  </pic:blipFill>
-                  <pic:spPr>
-                    <a:xfrm>
-                      <a:off x="0" y="0"/>
-                      <a:ext cx="599846" cy="599846"/>
-                    </a:xfrm>
-                    <a:prstGeom prst="rect">
-                      <a:avLst/>
-                    </a:prstGeom>
-                  </pic:spPr>
-                </pic:pic>
-              </a:graphicData>
-            </a:graphic>
-            <wp14:sizeRelH relativeFrom="margin">
-              <wp14:pctWidth>0</wp14:pctWidth>
-            </wp14:sizeRelH>
-            <wp14:sizeRelV relativeFrom="margin">
-              <wp14:pctHeight>0</wp14:pctHeight>
-            </wp14:sizeRelV>
-          </wp:anchor>
-        </w:drawing>
       </w:r>
       <w:r>
         <w:rPr>
@@ -22671,8 +22686,8 @@
     </inkml:brush>
   </inkml:definitions>
   <inkml:trace contextRef="#ctx0" brushRef="#br0">591 828 24575,'84'2'0,"88"-4"0,-168 1 0,0 0 0,0 1 0,0-1 0,0 0 0,-1-1 0,1 1 0,0-1 0,-1 0 0,1 1 0,-1-2 0,0 1 0,1 0 0,-1-1 0,0 1 0,-1-1 0,1 0 0,0 0 0,-1 0 0,1 0 0,-1-1 0,0 1 0,0 0 0,-1-1 0,1 0 0,-1 1 0,1-1 0,-1 0 0,0 0 0,0-6 0,2-8 0,-1-1 0,-1 1 0,-1 0 0,-1 0 0,-3-21 0,4 36 0,0-1 0,-1 0 0,1 1 0,-1-1 0,0 1 0,0-1 0,0 1 0,-1-1 0,1 1 0,-1-1 0,0 1 0,0 0 0,0 0 0,0 0 0,-1 0 0,1 1 0,-1-1 0,0 1 0,0-1 0,1 1 0,-2 0 0,1 0 0,0 0 0,0 0 0,-1 1 0,1-1 0,-4 0 0,-7-1 0,-1 1 0,1 0 0,0 1 0,-1 1 0,-24 2 0,-22-2 0,59 0 0,0 0 0,0 0 0,0 0 0,0-1 0,0 1 0,0-1 0,0 0 0,0 1 0,0-1 0,1 0 0,-1 0 0,-2-1 0,4 1 0,-1 1 0,0-1 0,1 0 0,-1 1 0,1-1 0,0 1 0,-1-1 0,1 0 0,-1 0 0,1 1 0,0-1 0,0 0 0,-1 1 0,1-1 0,0 0 0,0 0 0,0 1 0,0-1 0,0 0 0,0 0 0,0-1 0,1 0 0,-1 0 0,1 0 0,0 0 0,0 0 0,0 0 0,0 0 0,0 0 0,1 1 0,-1-1 0,0 0 0,1 1 0,-1-1 0,1 1 0,0 0 0,0-1 0,-1 1 0,1 0 0,0 0 0,4-2 0,38-17 0,0-3 0,-2-2 0,47-35 0,-84 56 0,1-1 0,-1 0 0,0 0 0,-1 0 0,0-1 0,1 1 0,-2-1 0,6-11 0,-8 16 0,0-1 0,0 1 0,-1 0 0,1 0 0,-1-1 0,0 1 0,1-1 0,-1 1 0,0 0 0,0-1 0,1 1 0,-1-1 0,0 1 0,-1 0 0,1-1 0,0 1 0,0 0 0,-1-1 0,1 1 0,0-1 0,-1 1 0,1 0 0,-1 0 0,0-1 0,0 1 0,1 0 0,-1 0 0,0 0 0,0 0 0,0 0 0,0 0 0,0 0 0,0 0 0,0 0 0,0 0 0,-1 1 0,1-1 0,0 0 0,0 1 0,-1-1 0,1 1 0,0-1 0,-1 1 0,1 0 0,-1-1 0,1 1 0,0 0 0,-2 0 0,-27-3 0,0 1 0,1 2 0,-54 6 0,71-4 0,1 0 0,0 2 0,0-1 0,0 1 0,1 1 0,-15 8 0,-32 13 0,16-8 0,-11 4 0,48-21 0,1 0 0,0 0 0,-1 0 0,1-1 0,0 1 0,-1-1 0,1 0 0,-1 0 0,1 0 0,-1-1 0,1 1 0,-6-2 0,8 2 0,0-1 0,1 1 0,-1 0 0,0 0 0,1-1 0,-1 1 0,1 0 0,-1-1 0,0 1 0,1-1 0,-1 1 0,1 0 0,-1-1 0,1 1 0,0-1 0,-1 0 0,1 1 0,-1-1 0,1 1 0,0-1 0,-1 0 0,1 1 0,0-1 0,0 1 0,0-1 0,0 0 0,-1-1 0,9-17 0,-4 14 0,0 0 0,0 0 0,0 1 0,1 0 0,5-4 0,25-13 0,0 2 0,40-16 0,41-21 0,-112 54 0,-1-1 0,1 0 0,-1 1 0,1-1 0,-1-1 0,0 1 0,0 0 0,0-1 0,-1 1 0,1-1 0,1-5 0,-3 8 0,0-1 0,-1 1 0,1 0 0,-1-1 0,1 1 0,-1-1 0,1 1 0,-1-1 0,0 1 0,0-1 0,0 1 0,0-1 0,0 1 0,0-1 0,-1 0 0,1 1 0,0-1 0,-1 1 0,1 0 0,-1-1 0,1 1 0,-1-1 0,0 1 0,0 0 0,1-1 0,-1 1 0,0 0 0,0 0 0,0 0 0,0 0 0,-1 0 0,1 0 0,0 0 0,0 0 0,-3-1 0,-8-4 0,-1 1 0,0 1 0,0 0 0,0 0 0,0 1 0,-1 1 0,-14-1 0,-30-6 0,26 5 0,1 0 0,0 3 0,-47 2 0,24 0 0,52-1 0,0-1 0,-1 1 0,1 0 0,0 0 0,-1 0 0,1 0 0,-1 1 0,1-1 0,0 1 0,-1-1 0,1 1 0,0 0 0,-1 0 0,1 0 0,0 0 0,0 0 0,0 0 0,0 1 0,0-1 0,0 1 0,1 0 0,-1-1 0,0 1 0,1 0 0,-1 0 0,1 0 0,0 0 0,-1 0 0,1 0 0,0 0 0,0 1 0,1-1 0,-1 0 0,0 0 0,1 1 0,-1-1 0,1 1 0,0-1 0,0 0 0,0 1 0,0 2 0,3 49 0,-2-44 0,0 0 0,0 0 0,-1 0 0,0-1 0,-1 1 0,0 0 0,-3 14 0,3-22 0,1-1 0,-1 1 0,0-1 0,1 1 0,-1-1 0,0 1 0,0-1 0,0 0 0,0 1 0,0-1 0,0 0 0,0 0 0,0 0 0,-1 0 0,1 0 0,0 0 0,-1 0 0,1 0 0,0-1 0,-1 1 0,1 0 0,-1-1 0,1 1 0,-1-1 0,0 0 0,1 1 0,-1-1 0,1 0 0,-1 0 0,0 0 0,1 0 0,-1 0 0,1 0 0,-1-1 0,0 1 0,1-1 0,-1 1 0,-1-1 0,-1-1 0,1 1 0,0-1 0,-1 0 0,1 0 0,0 0 0,0 0 0,0 0 0,0-1 0,0 0 0,1 1 0,-1-1 0,1 0 0,0 0 0,-1 0 0,-1-5 0,-4-9 0,-1 1 0,-1-1 0,0 1 0,-1 1 0,-1 0 0,0 0 0,-1 2 0,-1-1 0,-28-21 0,8 20-1365,18 11-5461</inkml:trace>
-  <inkml:trace contextRef="#ctx0" brushRef="#br0" timeOffset="1240.37">42 277 24575,'4'0'0,"1"1"0,-1 0 0,0-1 0,1 2 0,-1-1 0,0 0 0,0 1 0,0 0 0,0 0 0,0 0 0,0 0 0,-1 0 0,1 1 0,-1 0 0,0 0 0,6 5 0,3 7 0,0 0 0,16 27 0,-4-6 0,-13-21 0,0 1 0,-1 1 0,16 33 0,-25-48-136,0 0-1,0 1 1,0-1-1,1 0 1,0 0-1,-1 0 1,1 0-1,0 0 0,2 2 1,7 4-6690</inkml:trace>
-  <inkml:trace contextRef="#ctx0" brushRef="#br0" timeOffset="2133.78">506 256 24575,'-5'1'0,"0"0"0,0 0 0,0 0 0,0 0 0,0 1 0,0 0 0,1 0 0,-1 0 0,0 1 0,1-1 0,0 1 0,0 0 0,0 0 0,0 1 0,0-1 0,-5 7 0,-7 9 0,1 1 0,-15 24 0,17-23 0,-2 2 0,2 1 0,0 0 0,-14 42 0,22-49-1365,2-2-5461</inkml:trace>
+  <inkml:trace contextRef="#ctx0" brushRef="#br0" timeOffset="1240.36">42 277 24575,'4'0'0,"1"1"0,-1 0 0,0-1 0,1 2 0,-1-1 0,0 0 0,0 1 0,0 0 0,0 0 0,0 0 0,0 0 0,-1 0 0,1 1 0,-1 0 0,0 0 0,6 5 0,3 7 0,0 0 0,16 27 0,-4-6 0,-13-21 0,0 1 0,-1 1 0,16 33 0,-25-48-136,0 0-1,0 1 1,0-1-1,1 0 1,0 0-1,-1 0 1,1 0-1,0 0 0,2 2 1,7 4-6690</inkml:trace>
+  <inkml:trace contextRef="#ctx0" brushRef="#br0" timeOffset="2133.77">506 256 24575,'-5'1'0,"0"0"0,0 0 0,0 0 0,0 0 0,0 1 0,0 0 0,1 0 0,-1 0 0,0 1 0,1-1 0,0 1 0,0 0 0,0 0 0,0 1 0,0-1 0,-5 7 0,-7 9 0,1 1 0,-15 24 0,17-23 0,-2 2 0,2 1 0,0 0 0,-14 42 0,22-49-1365,2-2-5461</inkml:trace>
   <inkml:trace contextRef="#ctx0" brushRef="#br0" timeOffset="3228.92">274 593 24575,'-4'0'0,"-1"-3"0,-3-2 0,-4-3 0,-4-1 0,-2 2 0,-2 2 0,-1 2 0,-1 1 0,0 1 0,0 0 0,1 2 0,-1-1 0,1 0 0,-1 1 0,5-1-8191</inkml:trace>
   <inkml:trace contextRef="#ctx0" brushRef="#br0" timeOffset="4400.79">231 551 24575,'8'-7'0,"1"1"0,0 0 0,1 1 0,-1 0 0,1 0 0,0 1 0,15-5 0,33-16 0,-44 18 0,1 0 0,0 1 0,1 0 0,-1 2 0,24-5 0,82-6 0,-117 15-62,-1-1 0,0 1 0,1 0 0,-1 0 0,0 0 0,1 0 0,-1 1 0,0-1 0,1 1 0,-1 0 0,0 0 0,0 0-1,0 0 1,0 0 0,0 1 0,0 0 0,0-1 0,0 1 0,-1 0 0,1 0 0,3 4 0,3 8-6764</inkml:trace>
 </inkml:ink>
@@ -23266,8 +23281,8 @@
   <inkml:trace contextRef="#ctx0" brushRef="#br0">256 1037 24575,'0'0'-8191</inkml:trace>
   <inkml:trace contextRef="#ctx0" brushRef="#br0" timeOffset="441.84">1 1123 24575,'0'0'-8191</inkml:trace>
   <inkml:trace contextRef="#ctx0" brushRef="#br0" timeOffset="1020.09">44 910 24575,'0'0'-8191</inkml:trace>
-  <inkml:trace contextRef="#ctx0" brushRef="#br0" timeOffset="1460.69">150 1208 24575,'0'0'-8191</inkml:trace>
-  <inkml:trace contextRef="#ctx0" brushRef="#br0" timeOffset="-6915.62">2541 0 24575,'0'0'-8191</inkml:trace>
+  <inkml:trace contextRef="#ctx0" brushRef="#br0" timeOffset="1460.68">150 1208 24575,'0'0'-8191</inkml:trace>
+  <inkml:trace contextRef="#ctx0" brushRef="#br0" timeOffset="-6915.63">2541 0 24575,'0'0'-8191</inkml:trace>
   <inkml:trace contextRef="#ctx0" brushRef="#br0" timeOffset="-6384.36">1482 148 24575,'0'0'-8191</inkml:trace>
   <inkml:trace contextRef="#ctx0" brushRef="#br0" timeOffset="-5977.44">2159 931 24575,'0'0'-8191</inkml:trace>
   <inkml:trace contextRef="#ctx0" brushRef="#br0" timeOffset="-5601.06">1377 1335 24575</inkml:trace>
@@ -23277,8 +23292,8 @@
   <inkml:trace contextRef="#ctx0" brushRef="#br0" timeOffset="-3781.46">1885 677 24575</inkml:trace>
   <inkml:trace contextRef="#ctx0" brushRef="#br0" timeOffset="-3359.75">1165 677 24575,'0'0'-8191</inkml:trace>
   <inkml:trace contextRef="#ctx0" brushRef="#br0" timeOffset="-2999.9">1123 213 24575</inkml:trace>
-  <inkml:trace contextRef="#ctx0" brushRef="#br0" timeOffset="-2608.93">488 319 24575</inkml:trace>
-  <inkml:trace contextRef="#ctx0" brushRef="#br0" timeOffset="-2170.33">784 402 24575,'0'0'-8191</inkml:trace>
+  <inkml:trace contextRef="#ctx0" brushRef="#br0" timeOffset="-2608.94">488 319 24575</inkml:trace>
+  <inkml:trace contextRef="#ctx0" brushRef="#br0" timeOffset="-2170.34">784 402 24575,'0'0'-8191</inkml:trace>
   <inkml:trace contextRef="#ctx0" brushRef="#br0" timeOffset="-1744.05">615 423 24575,'-4'0'0</inkml:trace>
   <inkml:trace contextRef="#ctx0" brushRef="#br0" timeOffset="-1321.8">190 254 24575,'0'0'-8191</inkml:trace>
   <inkml:trace contextRef="#ctx0" brushRef="#br0" timeOffset="-835.11">298 616 24575</inkml:trace>
@@ -23286,11 +23301,11 @@
   <inkml:trace contextRef="#ctx0" brushRef="#br0">256 1037 24575,'0'0'-8191</inkml:trace>
   <inkml:trace contextRef="#ctx0" brushRef="#br0" timeOffset="441.84">1 1124 24575,'0'0'-8191</inkml:trace>
   <inkml:trace contextRef="#ctx0" brushRef="#br0" timeOffset="1020.09">44 910 24575,'0'0'-8191</inkml:trace>
-  <inkml:trace contextRef="#ctx0" brushRef="#br0" timeOffset="1460.69">150 1208 24575,'0'0'-8191</inkml:trace>
+  <inkml:trace contextRef="#ctx0" brushRef="#br0" timeOffset="1460.68">150 1208 24575,'0'0'-8191</inkml:trace>
   <inkml:trace contextRef="#ctx0" brushRef="#br0" timeOffset="2570.67">256 423 24575,'0'0'-8191</inkml:trace>
   <inkml:trace contextRef="#ctx0" brushRef="#br0" timeOffset="3433.84">847 148 24575,'0'0'-8191</inkml:trace>
   <inkml:trace contextRef="#ctx0" brushRef="#br0" timeOffset="3840.1">1505 423 24575</inkml:trace>
-  <inkml:trace contextRef="#ctx0" brushRef="#br0" timeOffset="4214.9">2160 319 24575,'0'0'-8191</inkml:trace>
+  <inkml:trace contextRef="#ctx0" brushRef="#br0" timeOffset="4214.89">2160 319 24575,'0'0'-8191</inkml:trace>
   <inkml:trace contextRef="#ctx0" brushRef="#br0" timeOffset="4590.06">2160 508 24575,'0'0'-8191</inkml:trace>
 </inkml:ink>
 </file>
@@ -23349,7 +23364,7 @@
   <inkml:trace contextRef="#ctx0" brushRef="#br0" timeOffset="2612.44">363 64 24575,'91'2'0,"98"-4"0,-176 0 0,-1-1 0,0 0 0,-1 0 0,18-8 0,11-3 0,-4 5 0,1 2 0,1 2 0,-1 1 0,75 1 0,-68 5 0,0 2 0,0 2 0,79 22 0,-121-27 0,1-1 0,-1 1 0,0 0 0,1 0 0,-1 1 0,0-1 0,0 0 0,0 1 0,0-1 0,0 1 0,0 0 0,0 0 0,0-1 0,-1 1 0,1 0 0,-1 1 0,0-1 0,1 0 0,-1 0 0,0 0 0,0 1 0,0-1 0,-1 1 0,1-1 0,0 4 0,1 7 0,-1-1 0,-1 1 0,0 0 0,-2 14 0,1-16 0,0 0 0,1 0 0,2 20 0,-1-29-21,17 103 165,-17-93-357,0 0 1,0 0-1,-2 1 1,1-1-1,-2 0 0,-3 19 1,0-18-6614</inkml:trace>
   <inkml:trace contextRef="#ctx0" brushRef="#br0" timeOffset="123808.32">448 107 24575,'-1'15'0,"-1"0"0,-6 27 0,-1-3 0,-21 86 0,21-97 0,2-1 0,0 1 0,2 0 0,-2 49 0,7-56-1365,0-3-5461</inkml:trace>
   <inkml:trace contextRef="#ctx0" brushRef="#br0" timeOffset="124870.82">893 42 24575,'1'1'0,"1"-1"0,-1 1 0,0 0 0,1-1 0,-1 1 0,0 0 0,0 0 0,0 0 0,0 0 0,0 0 0,0 0 0,0 0 0,0 1 0,0-1 0,0 0 0,0 0 0,0 3 0,12 24 0,-8-9 0,-1-1 0,4 38 0,-6-34 0,9 40 0,2-16 0,2-1 0,22 44 0,-22-53 7,-9-21-464,0-1-1,14 21 1,-13-24-6369</inkml:trace>
-  <inkml:trace contextRef="#ctx0" brushRef="#br0" timeOffset="126622.94">680 42 24575,'0'404'0,"0"-398"12,0 1 0,1 0 0,0 0 0,0 0 0,1-1 0,0 1 0,0 0 0,0-1 0,7 12 0,0-3-507,0-1 0,21 22 0,-22-26-6331</inkml:trace>
+  <inkml:trace contextRef="#ctx0" brushRef="#br0" timeOffset="126622.93">680 42 24575,'0'404'0,"0"-398"12,0 1 0,1 0 0,0 0 0,0 0 0,1-1 0,0 1 0,0 0 0,0-1 0,7 12 0,0-3-507,0-1 0,21 22 0,-22-26-6331</inkml:trace>
 </inkml:ink>
 </file>
 
@@ -23389,12 +23404,12 @@
   <inkml:trace contextRef="#ctx0" brushRef="#br0" timeOffset="26903.75">2617 203 24575,'0'4'0,"4"4"0,0 5 0,1 3 0,-2 3 0,0 2 0,-1 1 0,-1 0 0,3 0 0,1 0 0,3 0 0,0-1 0,-1 1 0,-2-1 0,-1-3-8191</inkml:trace>
   <inkml:trace contextRef="#ctx0" brushRef="#br0" timeOffset="27528.75">2871 330 24575,'0'4'0,"0"4"0,0 8 0,0 6 0,0 2 0,0 0 0,0 0 0,0 0 0,0-1 0,0-4-8191</inkml:trace>
   <inkml:trace contextRef="#ctx0" brushRef="#br0" timeOffset="28307.21">3231 159 24575,'0'50'0,"2"-18"0,-2-1 0,-1 1 0,-1-1 0,-2 0 0,-1 0 0,-12 39 0,3-15-1365,12-38-5461</inkml:trace>
-  <inkml:trace contextRef="#ctx0" brushRef="#br0" timeOffset="28964.13">3444 286 24575,'0'4'0,"0"4"0,0 5 0,0 4 0,-4 2 0,0 2 0,-5 1 0,1 0 0,0 0 0,-1 0 0,1 0 0,2-1 0,1-3-8191</inkml:trace>
-  <inkml:trace contextRef="#ctx0" brushRef="#br0" timeOffset="31231.61">1092 1790 24575,'-22'-20'0,"-35"-27"0,45 40 0,0 0 0,-1 2 0,0-1 0,-22-5 0,9 2 0,5 4 0,-1 0 0,0 1 0,0 1 0,-33 0 0,-33-5 0,81 7 0,-5-1 0,0 0 0,0 0 0,0 2 0,-1-1 0,-16 3 0,26-2 0,0 1 0,1 0 0,-1-1 0,0 1 0,1 0 0,-1 0 0,1 1 0,-1-1 0,1 0 0,0 1 0,-1-1 0,1 1 0,0 0 0,0 0 0,0 0 0,0 0 0,0 0 0,1 0 0,-1 1 0,1-1 0,-1 0 0,1 1 0,0-1 0,0 1 0,0 0 0,0-1 0,1 1 0,-1 0 0,0 4 0,-1 20 0,1 0 0,3 48 0,1-9 0,-3-55 9,1 0-1,1 0 0,0 0 1,0 0-1,1 0 1,0-1-1,1 1 0,0-1 1,1 0-1,10 17 0,4 1-276,1-2 0,29 31 0,-29-35-385,-10-10-6173</inkml:trace>
+  <inkml:trace contextRef="#ctx0" brushRef="#br0" timeOffset="28964.12">3444 286 24575,'0'4'0,"0"4"0,0 5 0,0 4 0,-4 2 0,0 2 0,-5 1 0,1 0 0,0 0 0,-1 0 0,1 0 0,2-1 0,1-3-8191</inkml:trace>
+  <inkml:trace contextRef="#ctx0" brushRef="#br0" timeOffset="31231.6">1092 1790 24575,'-22'-20'0,"-35"-27"0,45 40 0,0 0 0,-1 2 0,0-1 0,-22-5 0,9 2 0,5 4 0,-1 0 0,0 1 0,0 1 0,-33 0 0,-33-5 0,81 7 0,-5-1 0,0 0 0,0 0 0,0 2 0,-1-1 0,-16 3 0,26-2 0,0 1 0,1 0 0,-1-1 0,0 1 0,1 0 0,-1 0 0,1 1 0,-1-1 0,1 0 0,0 1 0,-1-1 0,1 1 0,0 0 0,0 0 0,0 0 0,0 0 0,0 0 0,1 0 0,-1 1 0,1-1 0,-1 0 0,1 1 0,0-1 0,0 1 0,0 0 0,0-1 0,1 1 0,-1 0 0,0 4 0,-1 20 0,1 0 0,3 48 0,1-9 0,-3-55 9,1 0-1,1 0 0,0 0 1,0 0-1,1 0 1,0-1-1,1 1 0,0-1 1,1 0-1,10 17 0,4 1-276,1-2 0,29 31 0,-29-35-385,-10-10-6173</inkml:trace>
   <inkml:trace contextRef="#ctx0" brushRef="#br0" timeOffset="33360.95">479 1623 24575,'-107'197'0,"56"-117"0,33-54 0,2 0 0,-26 53 0,20-24 0,2 1 0,-22 96 0,26-79 0,9-47 0,1 1 0,1 0 0,1 0 0,1 1 0,2 30 0,1-54 0,1 1 0,0-1 0,0 0 0,0 1 0,0-1 0,1 0 0,0 0 0,-1 0 0,2 0 0,-1 0 0,0 0 0,1 0 0,0-1 0,0 1 0,0-1 0,0 0 0,0 0 0,1 0 0,-1 0 0,1-1 0,0 0 0,-1 1 0,1-1 0,1 0 0,-1-1 0,0 1 0,6 1 0,5 0 0,0 0 0,0-1 0,1 0 0,-1-2 0,0 1 0,26-4 0,-35 2 0,0-1 0,-1 1 0,1-1 0,0 0 0,-1 0 0,0 0 0,0-1 0,0 0 0,0 0 0,0 0 0,0-1 0,-1 1 0,1-1 0,-1 0 0,0 0 0,3-5 0,7-10 0,-2 1 0,19-36 0,-27 46 0,12-25 0,-2 0 0,-1-1 0,-2-1 0,-1 0 0,7-53 0,-14 57-69,-2-65 0,-2 59-1158,1 19-5599</inkml:trace>
   <inkml:trace contextRef="#ctx0" brushRef="#br0" timeOffset="35815.6">77 2658 24575,'-3'47'0,"-2"-1"0,-20 86 0,9-58 0,-11 38 0,27-110 0,-1-1 0,1 0 0,0 1 0,0-1 0,0 0 0,0 1 0,1-1 0,-1 0 0,0 1 0,0-1 0,1 0 0,-1 1 0,1-1 0,-1 0 0,1 0 0,0 0 0,-1 1 0,1-1 0,0 0 0,0 0 0,0 0 0,0 0 0,0 0 0,0 0 0,0 0 0,0-1 0,0 1 0,0 0 0,0-1 0,1 1 0,-1-1 0,0 1 0,0-1 0,1 1 0,-1-1 0,0 0 0,1 0 0,-1 1 0,3-1 0,7 1 0,1-1 0,0 0 0,20-2 0,-14 1 0,104 0 0,33-1 0,-153 1 0,0 1 0,1 0 0,-1-1 0,0 0 0,0 1 0,0-1 0,0 0 0,0 0 0,0 0 0,0 0 0,0-1 0,0 1 0,-1 0 0,1-1 0,0 1 0,-1-1 0,1 0 0,-1 1 0,0-1 0,1 0 0,-1 0 0,0 0 0,0 0 0,0 0 0,-1 0 0,1 0 0,0 0 0,-1 0 0,1-1 0,-1-3 0,2-8 0,-1 0 0,-1 0 0,-3-28 0,1 15 0,2 14 0,-1 0 0,-1-1 0,0 1 0,0 0 0,-1 0 0,-1 0 0,0 1 0,-7-16 0,-2-6 0,13 31 0,-1-1 0,0 1 0,0-1 0,-1 1 0,1 0 0,-1-1 0,1 1 0,-1 0 0,0 0 0,0 0 0,0 0 0,-1 1 0,1-1 0,-1 0 0,0 1 0,1 0 0,-1 0 0,-6-4 0,4 3-195,-1 1 0,0 0 0,1-1 0,-1 2 0,0-1 0,-7 0 0,-3 0-6631</inkml:trace>
   <inkml:trace contextRef="#ctx0" brushRef="#br0" timeOffset="37066.46">77 3059 24575,'0'-3'0,"0"-6"0,0-4 0,0-3 0,0-7 0,0-3 0,0 0 0,0 0 0,0 2 0,0 3-8191</inkml:trace>
-  <inkml:trace contextRef="#ctx0" brushRef="#br0" timeOffset="37660.2">203 3081 24575,'0'-7'0,"0"-10"0,0-5 0,0-3 0,0 0 0,0 0 0,0 0 0,0 2 0,0 4-8191</inkml:trace>
+  <inkml:trace contextRef="#ctx0" brushRef="#br0" timeOffset="37660.19">203 3081 24575,'0'-7'0,"0"-10"0,0-5 0,0-3 0,0 0 0,0 0 0,0 0 0,0 2 0,0 4-8191</inkml:trace>
   <inkml:trace contextRef="#ctx0" brushRef="#br0" timeOffset="38257.48">268 3080 24575,'0'-3'0,"0"-9"0,0-6 0,0-3 0,0-2 0,0-1 0,0 1 0,0 0 0,0 4-8191</inkml:trace>
   <inkml:trace contextRef="#ctx0" brushRef="#br0" timeOffset="43963.84">754 1114 24575,'-1'-6'0,"0"0"0,0 0 0,0 0 0,-1 0 0,0 0 0,0 1 0,-1-1 0,-3-6 0,2 5 0,1-1 0,0 1 0,0-1 0,-3-12 0,4 4 0,1 0 0,0 1 0,1-1 0,1 0 0,0 1 0,1-1 0,1 0 0,0 1 0,1 0 0,1 0 0,0 0 0,1 1 0,1-1 0,0 1 0,1 1 0,15-21 0,-7 12 0,19-28 0,-33 46 0,0 1 0,0-1 0,0 0 0,-1 1 0,0-1 0,1 0 0,-1 0 0,0 0 0,-1 0 0,1-8 0,-1 10 0,-1 0 0,0 0 0,0 0 0,0 0 0,0 0 0,0 0 0,0 1 0,0-1 0,0 0 0,-1 1 0,1-1 0,-1 1 0,1 0 0,-1-1 0,0 1 0,0 0 0,1 0 0,-1 0 0,0 0 0,0 0 0,0 0 0,0 1 0,0-1 0,0 1 0,-3-1 0,-6-2 0,-1 1 0,1 0 0,-13 0 0,20 2 0,1-1 0,-1 1 0,1 0 0,-1-1 0,1 0 0,-1 0 0,1 0 0,-1 0 0,1 0 0,0-1 0,-1 1 0,-2-3 0,4 2 0,0 0 0,0 0 0,1 0 0,-1-1 0,1 1 0,-1 0 0,1-1 0,0 1 0,0 0 0,0-1 0,0 1 0,0-1 0,1 0 0,-1 1 0,1-1 0,0 1 0,0-5 0,-1-35 0,1 34 0,1-1 0,-2 1 0,1-1 0,-1 1 0,0 0 0,-1-1 0,0 1 0,0 0 0,-1 0 0,-7-15 0,7 16 0,1 0 0,-1 0 0,1-1 0,1 1 0,-1-1 0,1 1 0,0-1 0,1 1 0,0-1 0,1-13 0,-1-23 0,-4-115 0,4 156-105,0 1 0,-1 0 0,1-1 0,-1 1 0,1-1 0,-1 1 0,0 0 0,0-1 0,0 1 0,0 0 0,0 0 0,-2-3 0,-7-4-6721</inkml:trace>
   <inkml:trace contextRef="#ctx0" brushRef="#br0" timeOffset="45637.35">1092 795 24575,'4'-1'0,"0"0"0,0-1 0,0 0 0,-1 0 0,1 0 0,0 0 0,-1 0 0,1-1 0,-1 1 0,0-1 0,0 0 0,0 0 0,4-6 0,5-4 0,26-21 0,-16 15 0,0-2 0,-1 0 0,29-38 0,-48 56 0,0 0 0,0 0 0,0 0 0,0 0 0,-1 0 0,1 0 0,-1 0 0,0 0 0,0-1 0,0 1 0,0 0 0,-1-1 0,0 1 0,1-1 0,-1 1 0,0-1 0,0 1 0,-1 0 0,1-1 0,-1 1 0,0-1 0,0 1 0,0 0 0,0 0 0,0-1 0,-1 1 0,1 0 0,-1 0 0,0 0 0,0 1 0,0-1 0,-1 0 0,1 1 0,0-1 0,-1 1 0,0 0 0,1 0 0,-1 0 0,-5-3 0,7 5 0,-6-4 0,0 0 0,0 0 0,1-1 0,-1 0 0,-9-10 0,14 13 0,1 0 0,0 0 0,0 1 0,0-1 0,0 0 0,0 0 0,0 0 0,0 0 0,1 0 0,-1 0 0,1-1 0,-1 1 0,1 0 0,0 0 0,0 0 0,0 0 0,0 0 0,0-1 0,1 1 0,-1 0 0,0 0 0,1 0 0,0 0 0,-1 0 0,1 0 0,2-3 0,3-4 0,-1 0 0,2 0 0,-1 1 0,9-8 0,23-29 0,-36 42 0,-1 0 0,1 0 0,0 0 0,-1 0 0,0 0 0,0 0 0,0 0 0,0 0 0,0-1 0,0 1 0,-1 0 0,0-1 0,0-5 0,0 7 0,-1-1 0,0 0 0,0 1 0,0-1 0,0 1 0,0-1 0,0 1 0,-1-1 0,1 1 0,-1 0 0,0 0 0,0 0 0,0 0 0,0 0 0,-4-3 0,5 4 0,-1 0 0,1 0 0,-1 0 0,1-1 0,-1 1 0,1 0 0,0-1 0,0 1 0,-1 0 0,1-1 0,0 0 0,0 1 0,1-1 0,-1 0 0,0 1 0,0-1 0,1 0 0,-1 0 0,1 0 0,0 1 0,-1-1 0,1 0 0,0 0 0,0 0 0,0 0 0,1 0 0,-1 0 0,0 1 0,1-1 0,-1 0 0,1 0 0,-1 0 0,1 1 0,1-3 0,3-5 0,0 1 0,0 0 0,1 0 0,0 1 0,8-8 0,13-17 0,-26 32 4,-1-1 1,1 0-1,-1 1 0,1-1 0,-1 0 0,1 1 1,-1-1-1,0 0 0,1 1 0,-1-1 0,0 0 1,0 0-1,1 1 0,-1-1 0,0 0 0,0 0 1,0 1-1,0-1 0,0 0 0,0 0 0,0 1 1,0-1-1,-1 0 0,1 0 0,0 0 0,-1-1 1,-16-11-1291,16 13 1093,-9-6-6633</inkml:trace>
@@ -23427,7 +23442,7 @@
     </inkml:brush>
   </inkml:definitions>
   <inkml:trace contextRef="#ctx0" brushRef="#br0">697 1469 24575,'-1'-1'0,"1"0"0,-1-1 0,1 1 0,-1 0 0,0 0 0,1 0 0,-1-1 0,0 1 0,0 0 0,0 0 0,0 0 0,0 0 0,0 0 0,0 1 0,0-1 0,0 0 0,0 0 0,-2 0 0,-30-16 0,19 10 0,-13-9 0,-2 2 0,-54-20 0,42 11 0,-4 0 0,26 17 0,0 1 0,0 1 0,-1 0 0,1 2 0,-21-1 0,35 3 0,1 0 0,0 0 0,-1 0 0,1 1 0,-1 0 0,1 0 0,0 0 0,-1 0 0,1 1 0,0 0 0,0 0 0,0 0 0,0 0 0,0 0 0,1 1 0,-1 0 0,1 0 0,-1 0 0,1 0 0,0 0 0,0 1 0,1-1 0,-1 1 0,1 0 0,0-1 0,0 1 0,-3 9 0,-1 2 0,1 0 0,1 0 0,1 1 0,0 0 0,-1 26 0,4-39 0,-1 0 0,1 0 0,1 0 0,-1 0 0,0 0 0,1 0 0,-1 0 0,1 0 0,0 0 0,0 0 0,0 0 0,1 0 0,-1 0 0,0-1 0,1 1 0,0-1 0,0 1 0,0-1 0,0 1 0,0-1 0,0 0 0,1 0 0,-1 0 0,1 0 0,-1-1 0,1 1 0,0-1 0,-1 1 0,1-1 0,0 0 0,0 0 0,0 0 0,0-1 0,0 1 0,5 0 0,-7-1 0,42 10 0,-42-10 0,0 0 0,0 1 0,0-1 0,0 1 0,-1-1 0,1 1 0,0-1 0,0 1 0,-1 0 0,1-1 0,0 1 0,-1 0 0,1 0 0,-1-1 0,1 1 0,-1 0 0,1 0 0,-1 0 0,0 0 0,1 0 0,-1 0 0,0 0 0,0 0 0,1-1 0,-1 1 0,0 0 0,0 0 0,0 0 0,0 0 0,-1 0 0,1 0 0,0 0 0,0 0 0,0 0 0,-1 0 0,1 0 0,0 0 0,-1 0 0,1-1 0,-1 1 0,1 0 0,-1 0 0,0 0 0,-86 130 0,46-73 0,14-12 0,1 1 0,-27 71 0,31-57 0,21-56 0,-1 1 0,1-1 0,0 1 0,0 0 0,1-1 0,0 1 0,0 0 0,0-1 0,2 8 0,0-10 0,0 1 0,1-1 0,-1 0 0,1 0 0,0 0 0,0 0 0,0-1 0,1 1 0,-1-1 0,1 0 0,-1 0 0,1 0 0,0 0 0,0-1 0,-1 1 0,1-1 0,0 0 0,8 1 0,-6-1 0,0 1 0,0 0 0,0 1 0,0-1 0,0 1 0,11 7 0,-15-7 0,1 0 0,-1 1 0,1-1 0,-1 0 0,0 1 0,0 0 0,-1 0 0,1-1 0,-1 1 0,0 0 0,0 0 0,0 0 0,0 0 0,-1 0 0,1 5 0,-4 71 0,1-44 0,-1 12 0,1-32 0,0 1 0,2 0 0,0-1 0,1 1 0,0 0 0,1-1 0,9 32 0,-9-44 0,0-1 0,0 0 0,0 0 0,0 0 0,1 0 0,-1 0 0,1 0 0,0-1 0,0 1 0,0-1 0,0 0 0,0 1 0,6 1 0,53 20 0,-51-21 0,0 0 0,0 1 0,-1 1 0,15 8 0,-16-7 0,1 0 0,0-1 0,0 0 0,1-1 0,-1 0 0,1 0 0,0-1 0,19 2 0,2-1 0,54-3 0,11 1 0,-85 0 0,-1 0 0,1 1 0,-1 0 0,0 1 0,0 1 0,18 9 0,-19-9 0,0 0 0,0 0 0,0-1 0,1-1 0,0 0 0,0 0 0,18 2 0,-13-6 0,0 0 0,0 0 0,1-2 0,-1 0 0,30-11 0,-28 8 0,0 1 0,0 1 0,0 0 0,26-1 0,-33 4 0,0 1 0,1-1 0,-1 2 0,0 0 0,1 0 0,-1 1 0,0 0 0,0 1 0,0 0 0,0 1 0,18 9 0,-12-6 0,0 0 0,1-1 0,-1-1 0,1-1 0,30 3 0,-44-6 0,39 3 0,0-2 0,63-4 0,-54 0 0,54 4 0,-97 0 0,-1 0 0,1 1 0,0 0 0,-1 0 0,1 0 0,-1 2 0,0-1 0,0 1 0,10 7 0,-10-5 0,1-2 0,0 1 0,0-1 0,1 0 0,-1-1 0,1 0 0,12 2 0,-5-3 0,0-1 0,0 0 0,0-2 0,31-2 0,-39 1 0,0 0 0,0-1 0,-1 0 0,1 0 0,-1-1 0,1 0 0,-1-1 0,0 0 0,-1 0 0,1 0 0,7-7 0,-2 2 0,0 1 0,1 0 0,0 0 0,16-5 0,30-17 0,-15 5 0,-33 20 0,-1-1 0,1-1 0,-1 0 0,-1 0 0,1-1 0,-1 0 0,14-16 0,13-11 0,-30 30 0,0 0 0,-1-1 0,1 0 0,8-12 0,12-21 0,-2-2 0,-1 0 0,26-66 0,-31 65 0,-14 32 0,0-1 0,-1 1 0,0-1 0,0 1 0,-1-1 0,0 0 0,1-20 0,-3 25 0,0-15 0,0-1 0,-1 0 0,-6-42 0,4 58 0,1 0 0,-1 0 0,0 0 0,0 0 0,-1 0 0,0 0 0,0 1 0,0-1 0,0 1 0,-1 0 0,0 0 0,0 0 0,-1 1 0,1-1 0,-1 1 0,0 0 0,0 0 0,-7-3 0,-90-67 0,57 44 0,-18-9 0,48 31 0,1 0 0,1-2 0,-1 1 0,-13-15 0,-17-11 0,42 34 0,0-1 0,-1 0 0,2 1 0,-1-1 0,0 0 0,0 0 0,0 0 0,1 0 0,-1-1 0,1 1 0,0 0 0,0 0 0,0-1 0,0 1 0,0-1 0,0 1 0,0-1 0,1 0 0,0 1 0,-1-1 0,1 1 0,0-1 0,0 0 0,0 1 0,1-1 0,-1 1 0,1-1 0,-1 0 0,1 1 0,1-3 0,3-9 0,2 1 0,-1 1 0,2-1 0,13-17 0,6-12 0,46-110 0,-68 141 0,-1-1 0,0 1 0,0-1 0,-1 0 0,0 0 0,-1-1 0,-1 1 0,0 0 0,-1-1 0,0 1 0,-1 0 0,0-1 0,-5-20 0,5 31 0,-1 0 0,1 0 0,-1 0 0,0 0 0,1 0 0,-1 0 0,0 0 0,0 1 0,0-1 0,0 1 0,-1-1 0,1 1 0,0 0 0,0 0 0,-1 0 0,1 0 0,-1 0 0,1 0 0,-1 1 0,1-1 0,-1 1 0,-4 0 0,-67 1 0,51 1 0,-59 10 0,73-9 0,0-1 0,-1 0 0,1 0 0,-1-1 0,1 0 0,-1 0 0,0-1 0,0-1 0,1 0 0,-1 0 0,1-1 0,-1 0 0,1 0 0,0-1 0,-13-6 0,-30-21 0,41 22 0,0 1 0,-1 0 0,0 0 0,0 1 0,-1 1 0,0 0 0,0 1 0,0 1 0,0-1 0,-1 2 0,-15-1 0,19 2 0,0 1 0,0 0 0,1 0 0,-1 1 0,0 1 0,1 0 0,-1 0 0,1 0 0,0 1 0,0 1 0,-17 8 0,12-5 0,-1 0 0,0-1 0,0-1 0,-21 4 0,23-6 0,1 0 0,0 1 0,-1 0 0,1 1 0,1 0 0,-1 1 0,-15 10 0,21-12 0,0 0 0,0 0 0,-1-1 0,1 0 0,-1-1 0,-11 4 0,13-5 0,1 0 0,-1 0 0,1 0 0,0 1 0,0 0 0,0 0 0,0 0 0,0 0 0,0 0 0,0 1 0,1 0 0,-1 0 0,1 0 0,0 0 0,0 0 0,0 1 0,-5 7 0,5-5 0,0 0 0,-1-1 0,0 1 0,-1 0 0,1-1 0,-1 0 0,0 0 0,0-1 0,0 1 0,-1-1 0,1 0 0,-1-1 0,0 1 0,-1-1 0,1 0 0,0-1 0,-1 1 0,-12 2 0,10-2 0,-1 1 0,2 0 0,-1 0 0,-15 11 0,17-10 0,-1 0 0,1-1 0,-1 0 0,0 0 0,0-1 0,0 0 0,-12 3 0,-28-1 0,-1-2 0,-81-6 0,30 1 0,81 2-1365</inkml:trace>
-  <inkml:trace contextRef="#ctx0" brushRef="#br0" timeOffset="1115.14">720 1446 24575,'0'-686'0,"1"676"0,0 0 0,1 0 0,0 0 0,0 1 0,1-1 0,1 1 0,-1 0 0,10-17 0,-2 7 0,1 0 0,28-33 0,-30 41 0,1 0 0,0 0 0,1 1 0,0 1 0,16-10 0,-23 16 0,-1 0 0,1 0 0,0 1 0,1 0 0,-1 0 0,0 0 0,1 0 0,-1 1 0,1 0 0,-1 0 0,1 1 0,-1-1 0,1 1 0,-1 1 0,1-1 0,0 1 0,7 1 0,-11-1 0,0 0 0,0 0 0,0 1 0,0-1 0,0 0 0,-1 1 0,1-1 0,0 1 0,-1-1 0,1 1 0,-1 0 0,0 0 0,1 0 0,-1 0 0,0 0 0,0 0 0,0 0 0,-1 0 0,1 0 0,0 0 0,-1 0 0,1 1 0,-1-1 0,0 3 0,0 65 0,-1-37 0,11 36 0,-6-54 0,-1 0 0,-1 0 0,0 28 0,-2-38 0,0-1 0,-1 0 0,0 1 0,0-1 0,0 0 0,0 1 0,-1-1 0,1 0 0,-1 0 0,0 0 0,0 0 0,-1 0 0,1-1 0,-1 1 0,0-1 0,0 0 0,-5 5 0,-8 6 0,0 0 0,2 0 0,-1 2 0,2 0 0,0 0 0,1 2 0,1-1 0,-15 32 0,-72 162 0,81-178 0,14-27 0,-1 0 0,1 0 0,0 1 0,1-1 0,-1 1 0,1 0 0,-1 8 0,-18 95-1365,19-93-5461</inkml:trace>
+  <inkml:trace contextRef="#ctx0" brushRef="#br0" timeOffset="1115.13">720 1446 24575,'0'-686'0,"1"676"0,0 0 0,1 0 0,0 0 0,0 1 0,1-1 0,1 1 0,-1 0 0,10-17 0,-2 7 0,1 0 0,28-33 0,-30 41 0,1 0 0,0 0 0,1 1 0,0 1 0,16-10 0,-23 16 0,-1 0 0,1 0 0,0 1 0,1 0 0,-1 0 0,0 0 0,1 0 0,-1 1 0,1 0 0,-1 0 0,1 1 0,-1-1 0,1 1 0,-1 1 0,1-1 0,0 1 0,7 1 0,-11-1 0,0 0 0,0 0 0,0 1 0,0-1 0,0 0 0,-1 1 0,1-1 0,0 1 0,-1-1 0,1 1 0,-1 0 0,0 0 0,1 0 0,-1 0 0,0 0 0,0 0 0,0 0 0,-1 0 0,1 0 0,0 0 0,-1 0 0,1 1 0,-1-1 0,0 3 0,0 65 0,-1-37 0,11 36 0,-6-54 0,-1 0 0,-1 0 0,0 28 0,-2-38 0,0-1 0,-1 0 0,0 1 0,0-1 0,0 0 0,0 1 0,-1-1 0,1 0 0,-1 0 0,0 0 0,0 0 0,-1 0 0,1-1 0,-1 1 0,0-1 0,0 0 0,-5 5 0,-8 6 0,0 0 0,2 0 0,-1 2 0,2 0 0,0 0 0,1 2 0,1-1 0,-15 32 0,-72 162 0,81-178 0,14-27 0,-1 0 0,1 0 0,0 1 0,1-1 0,-1 1 0,1 0 0,-1 8 0,-18 95-1365,19-93-5461</inkml:trace>
   <inkml:trace contextRef="#ctx0" brushRef="#br0" timeOffset="3016.26">698 1953 24575,'12'0'0,"0"1"0,0 1 0,0-1 0,0 2 0,0 0 0,-1 0 0,1 1 0,-1 1 0,0 0 0,11 6 0,-19-9 0,0-1 0,-1 1 0,1 0 0,0 0 0,-1 0 0,1 1 0,-1-1 0,0 0 0,1 1 0,-1 0 0,-1 0 0,1-1 0,0 1 0,-1 0 0,1 0 0,-1 0 0,0 1 0,0-1 0,0 0 0,0 0 0,-1 1 0,1-1 0,-1 0 0,0 1 0,0-1 0,0 0 0,0 1 0,-1-1 0,0 0 0,1 1 0,-1-1 0,0 0 0,0 0 0,-1 0 0,1 0 0,-1 0 0,1 0 0,-1 0 0,0 0 0,-3 2 0,2 1 0,0 0 0,-1 0 0,0-1 0,0 1 0,0-1 0,-1 0 0,0 0 0,0-1 0,0 1 0,-1-1 0,1 0 0,-1-1 0,0 1 0,0-1 0,0 0 0,0-1 0,-1 1 0,1-1 0,-1-1 0,0 1 0,1-1 0,-1 0 0,-9 0 0,2-1 0,0 0 0,0 0 0,0-1 0,0-1 0,-27-7 0,37 8 0,0-1 0,0 1 0,1 0 0,-1-1 0,1 0 0,0 0 0,-1 0 0,1-1 0,0 1 0,0-1 0,0 1 0,0-1 0,1 0 0,-1 0 0,1 0 0,0 0 0,0-1 0,0 1 0,0-1 0,1 1 0,-1-1 0,1 0 0,0 1 0,0-1 0,0 0 0,0-4 0,-1-16 0,0 0 0,2 0 0,4-31 0,-3 45 0,0 1 0,1-1 0,1 0 0,-1 1 0,2 0 0,-1 0 0,1 0 0,0 0 0,1 0 0,0 1 0,6-8 0,-5 12-136,-1-1-1,1 1 1,0 0-1,0 1 1,0 0-1,0 0 1,0 0-1,1 0 0,12-2 1,-4 1-6690</inkml:trace>
   <inkml:trace contextRef="#ctx0" brushRef="#br0" timeOffset="4119.25">1691 1688 24575,'-8'-1'0,"1"2"0,-1-1 0,1 1 0,-1 0 0,1 1 0,0 0 0,-1 0 0,1 0 0,0 1 0,-9 5 0,4 0 0,0 1 0,1 0 0,0 0 0,-15 18 0,-9 13 0,-47 69 0,65-84 0,8-11 0,2-1 0,0 1 0,0 0 0,2 1 0,-1 0 0,2 0 0,0 0 0,1 0 0,0 1 0,2-1 0,-1 30 0,3-42 0,-1 0 0,1 0 0,0 0 0,0 0 0,0 0 0,0 0 0,0 0 0,1-1 0,-1 1 0,1-1 0,0 1 0,0-1 0,0 1 0,0-1 0,0 0 0,0 0 0,1 0 0,-1 0 0,1-1 0,-1 1 0,1-1 0,0 1 0,-1-1 0,1 0 0,0 0 0,0 0 0,0 0 0,0-1 0,5 1 0,11 2 0,0 0 0,-1-2 0,29-1 0,-38 0 0,-1 0 0,0 0 0,0-1 0,0 0 0,0 0 0,0 0 0,-1-1 0,1-1 0,0 1 0,-1-1 0,0-1 0,0 1 0,0-1 0,0 0 0,0-1 0,-1 0 0,0 0 0,0 0 0,0-1 0,0 0 0,-1 0 0,0 0 0,-1 0 0,8-14 0,-7 10 0,0 0 0,0-1 0,-1 1 0,-1-1 0,0 0 0,0 0 0,-1 0 0,1-18 0,-2 0 0,-1-1 0,-5-31 0,5 57-57,-1 0 0,1 0 1,-1 0-1,0 1 0,-1-1 0,1 0 0,-1 1 0,1-1 0,-1 0 0,0 1 0,-1 0 1,1-1-1,0 1 0,-1 0 0,0 0 0,1 1 0,-1-1 0,-1 1 0,1-1 1,0 1-1,0 0 0,-1 0 0,-3-2 0,-6-2-6769</inkml:trace>
   <inkml:trace contextRef="#ctx0" brushRef="#br0" timeOffset="7348.36">542 2371 24575,'9'1'0,"0"0"0,0 0 0,0 1 0,-1 0 0,1 0 0,-1 1 0,1 1 0,-1-1 0,0 1 0,0 0 0,-1 1 0,10 7 0,-5-4 0,1 0 0,0-1 0,18 7 0,-20-11 0,0 0 0,0-1 0,0 0 0,1-1 0,-1 0 0,0-1 0,1 0 0,-1-1 0,0 0 0,0-1 0,1 0 0,-1-1 0,-1 0 0,1 0 0,0-2 0,-1 1 0,0-1 0,0-1 0,0 1 0,10-10 0,-20 16 0,0 0 0,-1 0 0,1 0 0,0 0 0,0 0 0,-1 0 0,1 0 0,0 0 0,0 0 0,0 0 0,0 0 0,0 0 0,1 0 0,-1 0 0,0 0 0,0 0 0,1-1 0,-1 1 0,0 0 0,1 0 0,-1 0 0,1 0 0,-1 0 0,1 0 0,0-1 0,-1 1 0,1 0 0,0 0 0,-1-1 0,1 1 0,0-1 0,0 1 0,0-1 0,1 2 0,40 29 0,-30-23 0,13 9 0,1-2 0,0 0 0,29 10 0,-2 0 0,-45-22 0,0 0 0,1 0 0,-1-1 0,1 1 0,-1-2 0,1 1 0,-1-2 0,1 1 0,9-1 0,81-12 0,-73 7 0,51-2 0,-51 8 0,0 1 0,-1 2 0,1 0 0,-1 2 0,34 12 0,-52-17 0,0 0 0,0 0 0,0-1 0,0 0 0,0 0 0,0-1 0,0 0 0,0 0 0,0-1 0,0 0 0,0 0 0,-1 0 0,9-5 0,-4 3 0,1 0 0,-1 0 0,19-2 0,-15 4 0,-1 0 0,1-1 0,0-1 0,-1-1 0,0 0 0,0 0 0,14-9 0,-25 13 0,0-1 0,0 0 0,0 0 0,0 0 0,0 0 0,0 0 0,0-1 0,0 1 0,-1-1 0,1 0 0,-1 0 0,0 0 0,0 0 0,0 0 0,0 0 0,-1 0 0,1-1 0,-1 1 0,0-1 0,0 1 0,0-1 0,0 1 0,-1-1 0,0 0 0,1 1 0,-1-1 0,0 0 0,-1 1 0,1-1 0,-1 0 0,0 1 0,1-1 0,-2 1 0,0-5 0,0 5 0,0-1 0,0 1 0,0 0 0,0 0 0,0 0 0,0 0 0,-1 0 0,0 0 0,1 0 0,-1 1 0,0 0 0,0-1 0,-1 1 0,1 0 0,0 1 0,-1-1 0,1 0 0,-1 1 0,1 0 0,-1 0 0,0 0 0,-5-1 0,-9 1 0,0-1 0,-1 2 0,-29 3 0,3 0 0,-51-1 0,-140-4 0,225 0 0,0-1 0,-1 1 0,1-2 0,-19-7 0,20 6 0,0 1 0,-1 1 0,1 0 0,-1 0 0,-17-2 0,-36 2 0,-92 8 0,90 5 0,47-5 0,-1-2 0,-30 1 0,16-5 0,0-2 0,-52-10 0,80 12 0,-33-4-36,0 3-1,-67 2 1,56 2-1220</inkml:trace>
@@ -23646,7 +23661,7 @@
   <inkml:trace contextRef="#ctx0" brushRef="#br0" timeOffset="24443.35">939 1037 24575,'-12'2'0,"0"0"0,1 1 0,-1 0 0,1 1 0,-1 0 0,1 1 0,1 0 0,-1 1 0,-10 7 0,-4 1 0,-55 36 0,-11 5 0,82-49-62,-1 0 0,1 1 0,-1 0 0,2 0 0,-12 13 0,8-8-931,0-1-5833</inkml:trace>
   <inkml:trace contextRef="#ctx0" brushRef="#br0" timeOffset="25420.4">1086 866 24575,'-33'2'0,"1"1"0,-56 14 0,47-9 0,-41 4 0,58-9 35,0 1-1,-37 12 1,0-1-1504,42-11-5357</inkml:trace>
   <inkml:trace contextRef="#ctx0" brushRef="#br0" timeOffset="26610.57">1319 762 24575,'-4'0'0,"-4"0"0,-9 0 0,-4 0 0,-3 0 0,0 0 0,-1 0 0,1 0 0,1 0 0,1 0 0,0 0 0,1 0 0,4 0-8191</inkml:trace>
-  <inkml:trace contextRef="#ctx0" brushRef="#br0" timeOffset="28564.61">1468 508 24575,'-4'0'0,"-4"0"0,-5 0 0,-4 0 0,-2 0 0,-2 0 0,-1 0 0,1 0 0,-2 0 0,1 0 0,1 0 0,-1 0 0,1 0 0,0 0 0,3 0-8191</inkml:trace>
+  <inkml:trace contextRef="#ctx0" brushRef="#br0" timeOffset="28564.6">1468 508 24575,'-4'0'0,"-4"0"0,-5 0 0,-4 0 0,-2 0 0,-2 0 0,-1 0 0,1 0 0,-2 0 0,1 0 0,1 0 0,-1 0 0,1 0 0,0 0 0,3 0-8191</inkml:trace>
   <inkml:trace contextRef="#ctx0" brushRef="#br0" timeOffset="29678.35">1447 169 24575,'-4'0'0,"-4"4"0,-2 4 0,2 5 0,-2 4 0,-3-2 0,-2-2 0,1-1 0,3 2 0,-1 2 0,3 2 0,-2 1 0,2 1 0,2 1 0,-1-3 0,0-1 0,2-4-8191</inkml:trace>
   <inkml:trace contextRef="#ctx0" brushRef="#br0" timeOffset="30588.53">1530 465 24575,'-41'0'0,"23"-2"0,-1 2 0,0 0 0,0 1 0,1 1 0,-1 1 0,1 1 0,-28 8 0,14 3-273,2 1 0,0 2 0,1 1 0,-31 25 0,48-35-6553</inkml:trace>
   <inkml:trace contextRef="#ctx0" brushRef="#br0" timeOffset="32313.71">303 2010 24575,'-27'0'0,"13"-1"0,-1 1 0,1 1 0,0 0 0,-17 4 0,26-4 0,1 0 0,-1 1 0,0 0 0,1 0 0,0 0 0,-1 0 0,1 1 0,0 0 0,0 0 0,1 0 0,-1 0 0,1 1 0,-1-1 0,1 1 0,0 0 0,-3 5 0,-8 12-112,4-6-138,1 0-1,0 1 0,1 0 1,-7 19-1,11-19-6575</inkml:trace>

</xml_diff>